<commit_message>
Update lại danh sách QA
</commit_message>
<xml_diff>
--- a/3. Requirement/SubmitTeamWork/8 - Deadline 241213/Khang/Quality Attribute_Update_0201.docx
+++ b/3. Requirement/SubmitTeamWork/8 - Deadline 241213/Khang/Quality Attribute_Update_0201.docx
@@ -1,6 +1,6 @@
 
 <file path=word/document.xml><?xml version="1.0" encoding="utf-8"?>
-<w:document xmlns:wpc="http://schemas.microsoft.com/office/word/2010/wordprocessingCanvas" xmlns:mc="http://schemas.openxmlformats.org/markup-compatibility/2006" xmlns:o="urn:schemas-microsoft-com:office:office" xmlns:r="http://schemas.openxmlformats.org/officeDocument/2006/relationships" xmlns:m="http://schemas.openxmlformats.org/officeDocument/2006/math" xmlns:v="urn:schemas-microsoft-com:vml" xmlns:wp14="http://schemas.microsoft.com/office/word/2010/wordprocessingDrawing" xmlns:wp="http://schemas.openxmlformats.org/drawingml/2006/wordprocessingDrawing" xmlns:w10="urn:schemas-microsoft-com:office:word" xmlns:w="http://schemas.openxmlformats.org/wordprocessingml/2006/main" xmlns:w14="http://schemas.microsoft.com/office/word/2010/wordml" xmlns:wpg="http://schemas.microsoft.com/office/word/2010/wordprocessingGroup" xmlns:wpi="http://schemas.microsoft.com/office/word/2010/wordprocessingInk" xmlns:wne="http://schemas.microsoft.com/office/word/2006/wordml" xmlns:wps="http://schemas.microsoft.com/office/word/2010/wordprocessingShape" mc:Ignorable="w14 wp14">
+<w:document xmlns:wpc="http://schemas.microsoft.com/office/word/2010/wordprocessingCanvas" xmlns:mc="http://schemas.openxmlformats.org/markup-compatibility/2006" xmlns:o="urn:schemas-microsoft-com:office:office" xmlns:r="http://schemas.openxmlformats.org/officeDocument/2006/relationships" xmlns:m="http://schemas.openxmlformats.org/officeDocument/2006/math" xmlns:v="urn:schemas-microsoft-com:vml" xmlns:wp14="http://schemas.microsoft.com/office/word/2010/wordprocessingDrawing" xmlns:wp="http://schemas.openxmlformats.org/drawingml/2006/wordprocessingDrawing" xmlns:w10="urn:schemas-microsoft-com:office:word" xmlns:w="http://schemas.openxmlformats.org/wordprocessingml/2006/main" xmlns:w14="http://schemas.microsoft.com/office/word/2010/wordml" xmlns:w15="http://schemas.microsoft.com/office/word/2012/wordml" xmlns:wpg="http://schemas.microsoft.com/office/word/2010/wordprocessingGroup" xmlns:wpi="http://schemas.microsoft.com/office/word/2010/wordprocessingInk" xmlns:wne="http://schemas.microsoft.com/office/word/2006/wordml" xmlns:wps="http://schemas.microsoft.com/office/word/2010/wordprocessingShape" mc:Ignorable="w14 w15 wp14">
   <w:body>
     <w:p>
       <w:pPr>
@@ -26,18 +26,17 @@
         <w:tblLook w:val="04A0" w:firstRow="1" w:lastRow="0" w:firstColumn="1" w:lastColumn="0" w:noHBand="0" w:noVBand="1"/>
       </w:tblPr>
       <w:tblGrid>
-        <w:gridCol w:w="2268"/>
-        <w:gridCol w:w="7308"/>
+        <w:gridCol w:w="1458"/>
+        <w:gridCol w:w="8118"/>
       </w:tblGrid>
       <w:tr>
         <w:tc>
           <w:tcPr>
-            <w:tcW w:w="2268" w:type="dxa"/>
+            <w:tcW w:w="1458" w:type="dxa"/>
             <w:shd w:val="clear" w:color="auto" w:fill="1F3864" w:themeFill="accent5" w:themeFillShade="80"/>
           </w:tcPr>
           <w:p>
             <w:pPr>
-              <w:spacing w:line="276" w:lineRule="auto"/>
               <w:rPr>
                 <w:rFonts w:ascii="Times New Roman" w:hAnsi="Times New Roman" w:cs="Times New Roman"/>
                 <w:b/>
@@ -60,12 +59,11 @@
         </w:tc>
         <w:tc>
           <w:tcPr>
-            <w:tcW w:w="7308" w:type="dxa"/>
+            <w:tcW w:w="8118" w:type="dxa"/>
             <w:shd w:val="clear" w:color="auto" w:fill="1F3864" w:themeFill="accent5" w:themeFillShade="80"/>
           </w:tcPr>
           <w:p>
             <w:pPr>
-              <w:spacing w:line="276" w:lineRule="auto"/>
               <w:rPr>
                 <w:rFonts w:ascii="Times New Roman" w:hAnsi="Times New Roman" w:cs="Times New Roman"/>
                 <w:b/>
@@ -88,13 +86,43 @@
         </w:tc>
       </w:tr>
       <w:tr>
-        <w:tc>
-          <w:tcPr>
-            <w:tcW w:w="2268" w:type="dxa"/>
-          </w:tcPr>
-          <w:p>
-            <w:pPr>
-              <w:spacing w:line="276" w:lineRule="auto"/>
+        <w:trPr>
+          <w:trHeight w:val="70"/>
+        </w:trPr>
+        <w:tc>
+          <w:tcPr>
+            <w:tcW w:w="9576" w:type="dxa"/>
+            <w:gridSpan w:val="2"/>
+            <w:shd w:val="clear" w:color="auto" w:fill="auto"/>
+          </w:tcPr>
+          <w:p>
+            <w:pPr>
+              <w:rPr>
+                <w:rFonts w:ascii="Times New Roman" w:hAnsi="Times New Roman" w:cs="Times New Roman"/>
+                <w:b/>
+                <w:sz w:val="24"/>
+                <w:szCs w:val="24"/>
+              </w:rPr>
+            </w:pPr>
+            <w:r>
+              <w:rPr>
+                <w:rFonts w:ascii="Times New Roman" w:hAnsi="Times New Roman" w:cs="Times New Roman"/>
+                <w:b/>
+                <w:sz w:val="24"/>
+                <w:szCs w:val="24"/>
+              </w:rPr>
+              <w:t>Performance</w:t>
+            </w:r>
+          </w:p>
+        </w:tc>
+      </w:tr>
+      <w:tr>
+        <w:tc>
+          <w:tcPr>
+            <w:tcW w:w="1458" w:type="dxa"/>
+          </w:tcPr>
+          <w:p>
+            <w:pPr>
               <w:rPr>
                 <w:rFonts w:ascii="Times New Roman" w:hAnsi="Times New Roman" w:cs="Times New Roman"/>
                 <w:sz w:val="24"/>
@@ -118,11 +146,10 @@
         </w:tc>
         <w:tc>
           <w:tcPr>
-            <w:tcW w:w="7308" w:type="dxa"/>
-          </w:tcPr>
-          <w:p>
-            <w:pPr>
-              <w:spacing w:line="276" w:lineRule="auto"/>
+            <w:tcW w:w="8118" w:type="dxa"/>
+          </w:tcPr>
+          <w:p>
+            <w:pPr>
               <w:rPr>
                 <w:rFonts w:ascii="Times New Roman" w:hAnsi="Times New Roman" w:cs="Times New Roman"/>
                 <w:sz w:val="24"/>
@@ -152,11 +179,10 @@
       <w:tr>
         <w:tc>
           <w:tcPr>
-            <w:tcW w:w="2268" w:type="dxa"/>
-          </w:tcPr>
-          <w:p>
-            <w:pPr>
-              <w:spacing w:line="276" w:lineRule="auto"/>
+            <w:tcW w:w="1458" w:type="dxa"/>
+          </w:tcPr>
+          <w:p>
+            <w:pPr>
               <w:rPr>
                 <w:rFonts w:ascii="Times New Roman" w:hAnsi="Times New Roman" w:cs="Times New Roman"/>
                 <w:sz w:val="24"/>
@@ -180,11 +206,10 @@
         </w:tc>
         <w:tc>
           <w:tcPr>
-            <w:tcW w:w="7308" w:type="dxa"/>
-          </w:tcPr>
-          <w:p>
-            <w:pPr>
-              <w:spacing w:line="276" w:lineRule="auto"/>
+            <w:tcW w:w="8118" w:type="dxa"/>
+          </w:tcPr>
+          <w:p>
+            <w:pPr>
               <w:rPr>
                 <w:rFonts w:ascii="Times New Roman" w:hAnsi="Times New Roman" w:cs="Times New Roman"/>
                 <w:sz w:val="24"/>
@@ -216,11 +241,10 @@
       <w:tr>
         <w:tc>
           <w:tcPr>
-            <w:tcW w:w="2268" w:type="dxa"/>
-          </w:tcPr>
-          <w:p>
-            <w:pPr>
-              <w:spacing w:line="276" w:lineRule="auto"/>
+            <w:tcW w:w="1458" w:type="dxa"/>
+          </w:tcPr>
+          <w:p>
+            <w:pPr>
               <w:rPr>
                 <w:rFonts w:ascii="Times New Roman" w:hAnsi="Times New Roman" w:cs="Times New Roman"/>
                 <w:sz w:val="24"/>
@@ -244,11 +268,10 @@
         </w:tc>
         <w:tc>
           <w:tcPr>
-            <w:tcW w:w="7308" w:type="dxa"/>
-          </w:tcPr>
-          <w:p>
-            <w:pPr>
-              <w:spacing w:line="276" w:lineRule="auto"/>
+            <w:tcW w:w="8118" w:type="dxa"/>
+          </w:tcPr>
+          <w:p>
+            <w:pPr>
               <w:rPr>
                 <w:rFonts w:ascii="Times New Roman" w:hAnsi="Times New Roman" w:cs="Times New Roman"/>
                 <w:sz w:val="24"/>
@@ -271,11 +294,10 @@
       <w:tr>
         <w:tc>
           <w:tcPr>
-            <w:tcW w:w="2268" w:type="dxa"/>
-          </w:tcPr>
-          <w:p>
-            <w:pPr>
-              <w:spacing w:line="276" w:lineRule="auto"/>
+            <w:tcW w:w="1458" w:type="dxa"/>
+          </w:tcPr>
+          <w:p>
+            <w:pPr>
               <w:rPr>
                 <w:rFonts w:ascii="Times New Roman" w:hAnsi="Times New Roman" w:cs="Times New Roman"/>
                 <w:sz w:val="24"/>
@@ -299,11 +321,10 @@
         </w:tc>
         <w:tc>
           <w:tcPr>
-            <w:tcW w:w="7308" w:type="dxa"/>
-          </w:tcPr>
-          <w:p>
-            <w:pPr>
-              <w:spacing w:line="276" w:lineRule="auto"/>
+            <w:tcW w:w="8118" w:type="dxa"/>
+          </w:tcPr>
+          <w:p>
+            <w:pPr>
               <w:rPr>
                 <w:rFonts w:ascii="Times New Roman" w:hAnsi="Times New Roman" w:cs="Times New Roman"/>
                 <w:sz w:val="24"/>
@@ -335,11 +356,10 @@
       <w:tr>
         <w:tc>
           <w:tcPr>
-            <w:tcW w:w="2268" w:type="dxa"/>
-          </w:tcPr>
-          <w:p>
-            <w:pPr>
-              <w:spacing w:line="276" w:lineRule="auto"/>
+            <w:tcW w:w="1458" w:type="dxa"/>
+          </w:tcPr>
+          <w:p>
+            <w:pPr>
               <w:rPr>
                 <w:rFonts w:ascii="Times New Roman" w:hAnsi="Times New Roman" w:cs="Times New Roman"/>
                 <w:sz w:val="24"/>
@@ -363,11 +383,10 @@
         </w:tc>
         <w:tc>
           <w:tcPr>
-            <w:tcW w:w="7308" w:type="dxa"/>
-          </w:tcPr>
-          <w:p>
-            <w:pPr>
-              <w:spacing w:line="276" w:lineRule="auto"/>
+            <w:tcW w:w="8118" w:type="dxa"/>
+          </w:tcPr>
+          <w:p>
+            <w:pPr>
               <w:rPr>
                 <w:rFonts w:ascii="Times New Roman" w:hAnsi="Times New Roman" w:cs="Times New Roman"/>
                 <w:sz w:val="24"/>
@@ -390,11 +409,10 @@
       <w:tr>
         <w:tc>
           <w:tcPr>
-            <w:tcW w:w="2268" w:type="dxa"/>
-          </w:tcPr>
-          <w:p>
-            <w:pPr>
-              <w:spacing w:line="276" w:lineRule="auto"/>
+            <w:tcW w:w="1458" w:type="dxa"/>
+          </w:tcPr>
+          <w:p>
+            <w:pPr>
               <w:rPr>
                 <w:rFonts w:ascii="Times New Roman" w:hAnsi="Times New Roman" w:cs="Times New Roman"/>
                 <w:sz w:val="24"/>
@@ -418,11 +436,10 @@
         </w:tc>
         <w:tc>
           <w:tcPr>
-            <w:tcW w:w="7308" w:type="dxa"/>
-          </w:tcPr>
-          <w:p>
-            <w:pPr>
-              <w:spacing w:line="276" w:lineRule="auto"/>
+            <w:tcW w:w="8118" w:type="dxa"/>
+          </w:tcPr>
+          <w:p>
+            <w:pPr>
               <w:rPr>
                 <w:rFonts w:ascii="Times New Roman" w:hAnsi="Times New Roman" w:cs="Times New Roman"/>
                 <w:sz w:val="24"/>
@@ -445,11 +462,37 @@
       <w:tr>
         <w:tc>
           <w:tcPr>
-            <w:tcW w:w="2268" w:type="dxa"/>
-          </w:tcPr>
-          <w:p>
-            <w:pPr>
-              <w:spacing w:line="276" w:lineRule="auto"/>
+            <w:tcW w:w="9576" w:type="dxa"/>
+            <w:gridSpan w:val="2"/>
+          </w:tcPr>
+          <w:p>
+            <w:pPr>
+              <w:rPr>
+                <w:rFonts w:ascii="Times New Roman" w:hAnsi="Times New Roman" w:cs="Times New Roman"/>
+                <w:b/>
+                <w:sz w:val="24"/>
+                <w:szCs w:val="24"/>
+              </w:rPr>
+            </w:pPr>
+            <w:r>
+              <w:rPr>
+                <w:rFonts w:ascii="Times New Roman" w:hAnsi="Times New Roman" w:cs="Times New Roman"/>
+                <w:b/>
+                <w:sz w:val="24"/>
+                <w:szCs w:val="24"/>
+              </w:rPr>
+              <w:t>Security</w:t>
+            </w:r>
+          </w:p>
+        </w:tc>
+      </w:tr>
+      <w:tr>
+        <w:tc>
+          <w:tcPr>
+            <w:tcW w:w="1458" w:type="dxa"/>
+          </w:tcPr>
+          <w:p>
+            <w:pPr>
               <w:rPr>
                 <w:rFonts w:ascii="Times New Roman" w:hAnsi="Times New Roman" w:cs="Times New Roman"/>
                 <w:sz w:val="24"/>
@@ -473,11 +516,10 @@
         </w:tc>
         <w:tc>
           <w:tcPr>
-            <w:tcW w:w="7308" w:type="dxa"/>
-          </w:tcPr>
-          <w:p>
-            <w:pPr>
-              <w:spacing w:line="276" w:lineRule="auto"/>
+            <w:tcW w:w="8118" w:type="dxa"/>
+          </w:tcPr>
+          <w:p>
+            <w:pPr>
               <w:rPr>
                 <w:rFonts w:ascii="Times New Roman" w:hAnsi="Times New Roman" w:cs="Times New Roman"/>
                 <w:sz w:val="24"/>
@@ -500,11 +542,10 @@
       <w:tr>
         <w:tc>
           <w:tcPr>
-            <w:tcW w:w="2268" w:type="dxa"/>
-          </w:tcPr>
-          <w:p>
-            <w:pPr>
-              <w:spacing w:line="276" w:lineRule="auto"/>
+            <w:tcW w:w="1458" w:type="dxa"/>
+          </w:tcPr>
+          <w:p>
+            <w:pPr>
               <w:rPr>
                 <w:rFonts w:ascii="Times New Roman" w:hAnsi="Times New Roman" w:cs="Times New Roman"/>
                 <w:sz w:val="24"/>
@@ -528,11 +569,10 @@
         </w:tc>
         <w:tc>
           <w:tcPr>
-            <w:tcW w:w="7308" w:type="dxa"/>
-          </w:tcPr>
-          <w:p>
-            <w:pPr>
-              <w:spacing w:line="276" w:lineRule="auto"/>
+            <w:tcW w:w="8118" w:type="dxa"/>
+          </w:tcPr>
+          <w:p>
+            <w:pPr>
               <w:rPr>
                 <w:rFonts w:ascii="Times New Roman" w:hAnsi="Times New Roman" w:cs="Times New Roman"/>
                 <w:sz w:val="24"/>
@@ -555,11 +595,10 @@
       <w:tr>
         <w:tc>
           <w:tcPr>
-            <w:tcW w:w="2268" w:type="dxa"/>
-          </w:tcPr>
-          <w:p>
-            <w:pPr>
-              <w:spacing w:line="276" w:lineRule="auto"/>
+            <w:tcW w:w="1458" w:type="dxa"/>
+          </w:tcPr>
+          <w:p>
+            <w:pPr>
               <w:rPr>
                 <w:rFonts w:ascii="Times New Roman" w:hAnsi="Times New Roman" w:cs="Times New Roman"/>
                 <w:sz w:val="24"/>
@@ -583,11 +622,10 @@
         </w:tc>
         <w:tc>
           <w:tcPr>
-            <w:tcW w:w="7308" w:type="dxa"/>
-          </w:tcPr>
-          <w:p>
-            <w:pPr>
-              <w:spacing w:line="276" w:lineRule="auto"/>
+            <w:tcW w:w="8118" w:type="dxa"/>
+          </w:tcPr>
+          <w:p>
+            <w:pPr>
               <w:rPr>
                 <w:rFonts w:ascii="Times New Roman" w:hAnsi="Times New Roman" w:cs="Times New Roman"/>
                 <w:sz w:val="24"/>
@@ -610,11 +648,38 @@
       <w:tr>
         <w:tc>
           <w:tcPr>
-            <w:tcW w:w="2268" w:type="dxa"/>
-          </w:tcPr>
-          <w:p>
-            <w:pPr>
-              <w:spacing w:line="276" w:lineRule="auto"/>
+            <w:tcW w:w="9576" w:type="dxa"/>
+            <w:gridSpan w:val="2"/>
+            <w:shd w:val="clear" w:color="auto" w:fill="auto"/>
+          </w:tcPr>
+          <w:p>
+            <w:pPr>
+              <w:rPr>
+                <w:rFonts w:ascii="Times New Roman" w:hAnsi="Times New Roman" w:cs="Times New Roman"/>
+                <w:b/>
+                <w:sz w:val="24"/>
+                <w:szCs w:val="24"/>
+              </w:rPr>
+            </w:pPr>
+            <w:r>
+              <w:rPr>
+                <w:rFonts w:ascii="Times New Roman" w:hAnsi="Times New Roman" w:cs="Times New Roman"/>
+                <w:b/>
+                <w:sz w:val="24"/>
+                <w:szCs w:val="24"/>
+              </w:rPr>
+              <w:t>Integrity</w:t>
+            </w:r>
+          </w:p>
+        </w:tc>
+      </w:tr>
+      <w:tr>
+        <w:tc>
+          <w:tcPr>
+            <w:tcW w:w="1458" w:type="dxa"/>
+          </w:tcPr>
+          <w:p>
+            <w:pPr>
               <w:rPr>
                 <w:rFonts w:ascii="Times New Roman" w:hAnsi="Times New Roman" w:cs="Times New Roman"/>
                 <w:sz w:val="24"/>
@@ -638,11 +703,10 @@
         </w:tc>
         <w:tc>
           <w:tcPr>
-            <w:tcW w:w="7308" w:type="dxa"/>
-          </w:tcPr>
-          <w:p>
-            <w:pPr>
-              <w:spacing w:line="276" w:lineRule="auto"/>
+            <w:tcW w:w="8118" w:type="dxa"/>
+          </w:tcPr>
+          <w:p>
+            <w:pPr>
               <w:rPr>
                 <w:rFonts w:ascii="Times New Roman" w:hAnsi="Times New Roman" w:cs="Times New Roman"/>
                 <w:sz w:val="24"/>
@@ -665,11 +729,37 @@
       <w:tr>
         <w:tc>
           <w:tcPr>
-            <w:tcW w:w="2268" w:type="dxa"/>
-          </w:tcPr>
-          <w:p>
-            <w:pPr>
-              <w:spacing w:line="276" w:lineRule="auto"/>
+            <w:tcW w:w="9576" w:type="dxa"/>
+            <w:gridSpan w:val="2"/>
+          </w:tcPr>
+          <w:p>
+            <w:pPr>
+              <w:rPr>
+                <w:rFonts w:ascii="Times New Roman" w:hAnsi="Times New Roman" w:cs="Times New Roman"/>
+                <w:b/>
+                <w:sz w:val="24"/>
+                <w:szCs w:val="24"/>
+              </w:rPr>
+            </w:pPr>
+            <w:r>
+              <w:rPr>
+                <w:rFonts w:ascii="Times New Roman" w:hAnsi="Times New Roman" w:cs="Times New Roman"/>
+                <w:b/>
+                <w:sz w:val="24"/>
+                <w:szCs w:val="24"/>
+              </w:rPr>
+              <w:t>Usability</w:t>
+            </w:r>
+          </w:p>
+        </w:tc>
+      </w:tr>
+      <w:tr>
+        <w:tc>
+          <w:tcPr>
+            <w:tcW w:w="1458" w:type="dxa"/>
+          </w:tcPr>
+          <w:p>
+            <w:pPr>
               <w:rPr>
                 <w:rFonts w:ascii="Times New Roman" w:hAnsi="Times New Roman" w:cs="Times New Roman"/>
                 <w:sz w:val="24"/>
@@ -693,11 +783,10 @@
         </w:tc>
         <w:tc>
           <w:tcPr>
-            <w:tcW w:w="7308" w:type="dxa"/>
-          </w:tcPr>
-          <w:p>
-            <w:pPr>
-              <w:spacing w:line="276" w:lineRule="auto"/>
+            <w:tcW w:w="8118" w:type="dxa"/>
+          </w:tcPr>
+          <w:p>
+            <w:pPr>
               <w:rPr>
                 <w:rFonts w:ascii="Times New Roman" w:hAnsi="Times New Roman" w:cs="Times New Roman"/>
                 <w:sz w:val="24"/>
@@ -729,11 +818,10 @@
       <w:tr>
         <w:tc>
           <w:tcPr>
-            <w:tcW w:w="2268" w:type="dxa"/>
-          </w:tcPr>
-          <w:p>
-            <w:pPr>
-              <w:spacing w:line="276" w:lineRule="auto"/>
+            <w:tcW w:w="1458" w:type="dxa"/>
+          </w:tcPr>
+          <w:p>
+            <w:pPr>
               <w:rPr>
                 <w:rFonts w:ascii="Times New Roman" w:hAnsi="Times New Roman" w:cs="Times New Roman"/>
                 <w:color w:val="00B0F0"/>
@@ -758,21 +846,20 @@
         </w:tc>
         <w:tc>
           <w:tcPr>
-            <w:tcW w:w="7308" w:type="dxa"/>
-          </w:tcPr>
-          <w:p>
-            <w:pPr>
-              <w:spacing w:line="276" w:lineRule="auto"/>
-              <w:rPr>
-                <w:rFonts w:ascii="Times New Roman" w:hAnsi="Times New Roman" w:cs="Times New Roman"/>
-                <w:sz w:val="24"/>
-                <w:szCs w:val="24"/>
-                <w:lang w:val="vi-VN"/>
-              </w:rPr>
-            </w:pPr>
-            <w:r>
-              <w:rPr>
-                <w:rFonts w:cs="Times New Roman"/>
+            <w:tcW w:w="8118" w:type="dxa"/>
+          </w:tcPr>
+          <w:p>
+            <w:pPr>
+              <w:rPr>
+                <w:rFonts w:ascii="Times New Roman" w:hAnsi="Times New Roman" w:cs="Times New Roman"/>
+                <w:sz w:val="24"/>
+                <w:szCs w:val="24"/>
+                <w:lang w:val="vi-VN"/>
+              </w:rPr>
+            </w:pPr>
+            <w:r>
+              <w:rPr>
+                <w:rFonts w:ascii="Times New Roman" w:hAnsi="Times New Roman" w:cs="Times New Roman"/>
                 <w:sz w:val="24"/>
                 <w:szCs w:val="24"/>
                 <w:lang w:val="vi-VN"/>
@@ -785,11 +872,37 @@
       <w:tr>
         <w:tc>
           <w:tcPr>
-            <w:tcW w:w="2268" w:type="dxa"/>
-          </w:tcPr>
-          <w:p>
-            <w:pPr>
-              <w:spacing w:line="276" w:lineRule="auto"/>
+            <w:tcW w:w="9576" w:type="dxa"/>
+            <w:gridSpan w:val="2"/>
+          </w:tcPr>
+          <w:p>
+            <w:pPr>
+              <w:rPr>
+                <w:rFonts w:ascii="Times New Roman" w:hAnsi="Times New Roman" w:cs="Times New Roman"/>
+                <w:b/>
+                <w:sz w:val="24"/>
+                <w:szCs w:val="24"/>
+              </w:rPr>
+            </w:pPr>
+            <w:r>
+              <w:rPr>
+                <w:rFonts w:ascii="Times New Roman" w:hAnsi="Times New Roman" w:cs="Times New Roman"/>
+                <w:b/>
+                <w:sz w:val="24"/>
+                <w:szCs w:val="24"/>
+              </w:rPr>
+              <w:t xml:space="preserve">Modifiability </w:t>
+            </w:r>
+          </w:p>
+        </w:tc>
+      </w:tr>
+      <w:tr>
+        <w:tc>
+          <w:tcPr>
+            <w:tcW w:w="1458" w:type="dxa"/>
+          </w:tcPr>
+          <w:p>
+            <w:pPr>
               <w:rPr>
                 <w:rFonts w:ascii="Times New Roman" w:hAnsi="Times New Roman" w:cs="Times New Roman"/>
                 <w:sz w:val="24"/>
@@ -813,11 +926,10 @@
         </w:tc>
         <w:tc>
           <w:tcPr>
-            <w:tcW w:w="7308" w:type="dxa"/>
-          </w:tcPr>
-          <w:p>
-            <w:pPr>
-              <w:spacing w:line="276" w:lineRule="auto"/>
+            <w:tcW w:w="8118" w:type="dxa"/>
+          </w:tcPr>
+          <w:p>
+            <w:pPr>
               <w:rPr>
                 <w:rFonts w:ascii="Times New Roman" w:hAnsi="Times New Roman" w:cs="Times New Roman"/>
                 <w:sz w:val="24"/>
@@ -842,6 +954,33 @@
                 <w:lang w:val="vi-VN"/>
               </w:rPr>
               <w:t xml:space="preserve"> sang iOS</w:t>
+            </w:r>
+          </w:p>
+        </w:tc>
+      </w:tr>
+      <w:tr>
+        <w:tc>
+          <w:tcPr>
+            <w:tcW w:w="9576" w:type="dxa"/>
+            <w:gridSpan w:val="2"/>
+          </w:tcPr>
+          <w:p>
+            <w:pPr>
+              <w:rPr>
+                <w:rFonts w:ascii="Times New Roman" w:hAnsi="Times New Roman" w:cs="Times New Roman"/>
+                <w:b/>
+                <w:sz w:val="24"/>
+                <w:szCs w:val="24"/>
+              </w:rPr>
+            </w:pPr>
+            <w:r>
+              <w:rPr>
+                <w:rFonts w:ascii="Times New Roman" w:hAnsi="Times New Roman" w:cs="Times New Roman"/>
+                <w:b/>
+                <w:sz w:val="24"/>
+                <w:szCs w:val="24"/>
+              </w:rPr>
+              <w:t>Scalability</w:t>
             </w:r>
           </w:p>
         </w:tc>
@@ -852,11 +991,10 @@
         </w:trPr>
         <w:tc>
           <w:tcPr>
-            <w:tcW w:w="2268" w:type="dxa"/>
-          </w:tcPr>
-          <w:p>
-            <w:pPr>
-              <w:spacing w:line="276" w:lineRule="auto"/>
+            <w:tcW w:w="1458" w:type="dxa"/>
+          </w:tcPr>
+          <w:p>
+            <w:pPr>
               <w:rPr>
                 <w:rFonts w:ascii="Times New Roman" w:hAnsi="Times New Roman" w:cs="Times New Roman"/>
                 <w:sz w:val="24"/>
@@ -880,11 +1018,10 @@
         </w:tc>
         <w:tc>
           <w:tcPr>
-            <w:tcW w:w="7308" w:type="dxa"/>
-          </w:tcPr>
-          <w:p>
-            <w:pPr>
-              <w:spacing w:line="276" w:lineRule="auto"/>
+            <w:tcW w:w="8118" w:type="dxa"/>
+          </w:tcPr>
+          <w:p>
+            <w:pPr>
               <w:rPr>
                 <w:rFonts w:ascii="Times New Roman" w:hAnsi="Times New Roman" w:cs="Times New Roman"/>
                 <w:sz w:val="24"/>
@@ -928,11 +1065,40 @@
         </w:trPr>
         <w:tc>
           <w:tcPr>
-            <w:tcW w:w="2268" w:type="dxa"/>
-          </w:tcPr>
-          <w:p>
-            <w:pPr>
-              <w:spacing w:line="276" w:lineRule="auto"/>
+            <w:tcW w:w="9576" w:type="dxa"/>
+            <w:gridSpan w:val="2"/>
+          </w:tcPr>
+          <w:p>
+            <w:pPr>
+              <w:rPr>
+                <w:rFonts w:ascii="Times New Roman" w:hAnsi="Times New Roman" w:cs="Times New Roman"/>
+                <w:b/>
+                <w:sz w:val="24"/>
+                <w:szCs w:val="24"/>
+              </w:rPr>
+            </w:pPr>
+            <w:r>
+              <w:rPr>
+                <w:rFonts w:ascii="Times New Roman" w:hAnsi="Times New Roman" w:cs="Times New Roman"/>
+                <w:b/>
+                <w:sz w:val="24"/>
+                <w:szCs w:val="24"/>
+              </w:rPr>
+              <w:t>Reliability</w:t>
+            </w:r>
+          </w:p>
+        </w:tc>
+      </w:tr>
+      <w:tr>
+        <w:trPr>
+          <w:trHeight w:val="80"/>
+        </w:trPr>
+        <w:tc>
+          <w:tcPr>
+            <w:tcW w:w="1458" w:type="dxa"/>
+          </w:tcPr>
+          <w:p>
+            <w:pPr>
               <w:rPr>
                 <w:rFonts w:ascii="Times New Roman" w:hAnsi="Times New Roman" w:cs="Times New Roman"/>
                 <w:sz w:val="24"/>
@@ -956,11 +1122,10 @@
         </w:tc>
         <w:tc>
           <w:tcPr>
-            <w:tcW w:w="7308" w:type="dxa"/>
-          </w:tcPr>
-          <w:p>
-            <w:pPr>
-              <w:spacing w:line="276" w:lineRule="auto"/>
+            <w:tcW w:w="8118" w:type="dxa"/>
+          </w:tcPr>
+          <w:p>
+            <w:pPr>
               <w:rPr>
                 <w:rFonts w:ascii="Times New Roman" w:hAnsi="Times New Roman" w:cs="Times New Roman"/>
                 <w:sz w:val="24"/>
@@ -1052,17 +1217,6 @@
         </w:rPr>
         <w:t xml:space="preserve"> intranet</w:t>
       </w:r>
-      <w:bookmarkStart w:id="1" w:name="_GoBack"/>
-      <w:bookmarkEnd w:id="1"/>
-    </w:p>
-    <w:p>
-      <w:pPr>
-        <w:spacing w:line="276" w:lineRule="auto"/>
-        <w:rPr>
-          <w:rFonts w:ascii="Times New Roman" w:hAnsi="Times New Roman" w:cs="Times New Roman"/>
-          <w:lang w:val="vi-VN"/>
-        </w:rPr>
-      </w:pPr>
     </w:p>
     <w:tbl>
       <w:tblPr>
@@ -1078,18 +1232,18 @@
         <w:tblLook w:val="00A0" w:firstRow="1" w:lastRow="0" w:firstColumn="1" w:lastColumn="0" w:noHBand="0" w:noVBand="0"/>
       </w:tblPr>
       <w:tblGrid>
-        <w:gridCol w:w="2688"/>
-        <w:gridCol w:w="6662"/>
+        <w:gridCol w:w="2268"/>
+        <w:gridCol w:w="7082"/>
       </w:tblGrid>
       <w:tr>
         <w:tc>
           <w:tcPr>
-            <w:tcW w:w="2688" w:type="dxa"/>
+            <w:tcW w:w="2268" w:type="dxa"/>
             <w:shd w:val="clear" w:color="auto" w:fill="0F243E"/>
           </w:tcPr>
           <w:p>
             <w:pPr>
-              <w:spacing w:after="0" w:line="276" w:lineRule="auto"/>
+              <w:spacing w:after="0" w:line="240" w:lineRule="auto"/>
               <w:rPr>
                 <w:rFonts w:ascii="Times New Roman" w:hAnsi="Times New Roman" w:cs="Times New Roman"/>
                 <w:b/>
@@ -1113,7 +1267,7 @@
           </w:p>
           <w:p>
             <w:pPr>
-              <w:spacing w:after="0" w:line="276" w:lineRule="auto"/>
+              <w:spacing w:after="0" w:line="240" w:lineRule="auto"/>
               <w:rPr>
                 <w:rFonts w:ascii="Times New Roman" w:hAnsi="Times New Roman" w:cs="Times New Roman"/>
                 <w:b/>
@@ -1147,12 +1301,12 @@
         </w:tc>
         <w:tc>
           <w:tcPr>
-            <w:tcW w:w="6662" w:type="dxa"/>
+            <w:tcW w:w="7082" w:type="dxa"/>
             <w:shd w:val="clear" w:color="auto" w:fill="0F243E"/>
           </w:tcPr>
           <w:p>
             <w:pPr>
-              <w:spacing w:after="0" w:line="276" w:lineRule="auto"/>
+              <w:spacing w:after="0" w:line="240" w:lineRule="auto"/>
               <w:rPr>
                 <w:rFonts w:ascii="Times New Roman" w:hAnsi="Times New Roman" w:cs="Times New Roman"/>
                 <w:b/>
@@ -1182,12 +1336,12 @@
         </w:trPr>
         <w:tc>
           <w:tcPr>
-            <w:tcW w:w="2688" w:type="dxa"/>
-            <w:shd w:val="clear" w:color="auto" w:fill="auto"/>
-          </w:tcPr>
-          <w:p>
-            <w:pPr>
-              <w:spacing w:after="0" w:line="276" w:lineRule="auto"/>
+            <w:tcW w:w="2268" w:type="dxa"/>
+            <w:shd w:val="clear" w:color="auto" w:fill="auto"/>
+          </w:tcPr>
+          <w:p>
+            <w:pPr>
+              <w:spacing w:after="0" w:line="240" w:lineRule="auto"/>
               <w:rPr>
                 <w:rFonts w:ascii="Times New Roman" w:hAnsi="Times New Roman" w:cs="Times New Roman"/>
                 <w:b/>
@@ -1209,7 +1363,7 @@
           </w:p>
           <w:p>
             <w:pPr>
-              <w:spacing w:after="0" w:line="276" w:lineRule="auto"/>
+              <w:spacing w:after="0" w:line="240" w:lineRule="auto"/>
               <w:rPr>
                 <w:rFonts w:ascii="Times New Roman" w:hAnsi="Times New Roman" w:cs="Times New Roman"/>
                 <w:sz w:val="24"/>
@@ -1230,12 +1384,12 @@
         </w:tc>
         <w:tc>
           <w:tcPr>
-            <w:tcW w:w="6662" w:type="dxa"/>
-            <w:shd w:val="clear" w:color="auto" w:fill="auto"/>
-          </w:tcPr>
-          <w:p>
-            <w:pPr>
-              <w:spacing w:after="0" w:line="276" w:lineRule="auto"/>
+            <w:tcW w:w="7082" w:type="dxa"/>
+            <w:shd w:val="clear" w:color="auto" w:fill="auto"/>
+          </w:tcPr>
+          <w:p>
+            <w:pPr>
+              <w:spacing w:after="0" w:line="240" w:lineRule="auto"/>
               <w:rPr>
                 <w:rFonts w:ascii="Times New Roman" w:hAnsi="Times New Roman" w:cs="Times New Roman"/>
                 <w:sz w:val="24"/>
@@ -1271,12 +1425,12 @@
         </w:trPr>
         <w:tc>
           <w:tcPr>
-            <w:tcW w:w="2688" w:type="dxa"/>
-            <w:shd w:val="clear" w:color="auto" w:fill="auto"/>
-          </w:tcPr>
-          <w:p>
-            <w:pPr>
-              <w:spacing w:after="0" w:line="276" w:lineRule="auto"/>
+            <w:tcW w:w="2268" w:type="dxa"/>
+            <w:shd w:val="clear" w:color="auto" w:fill="auto"/>
+          </w:tcPr>
+          <w:p>
+            <w:pPr>
+              <w:spacing w:after="0" w:line="240" w:lineRule="auto"/>
               <w:rPr>
                 <w:rFonts w:ascii="Times New Roman" w:hAnsi="Times New Roman" w:cs="Times New Roman"/>
                 <w:b/>
@@ -1299,12 +1453,12 @@
         </w:tc>
         <w:tc>
           <w:tcPr>
-            <w:tcW w:w="6662" w:type="dxa"/>
-            <w:shd w:val="clear" w:color="auto" w:fill="auto"/>
-          </w:tcPr>
-          <w:p>
-            <w:pPr>
-              <w:spacing w:after="0" w:line="276" w:lineRule="auto"/>
+            <w:tcW w:w="7082" w:type="dxa"/>
+            <w:shd w:val="clear" w:color="auto" w:fill="auto"/>
+          </w:tcPr>
+          <w:p>
+            <w:pPr>
+              <w:spacing w:after="0" w:line="240" w:lineRule="auto"/>
               <w:rPr>
                 <w:rFonts w:ascii="Times New Roman" w:hAnsi="Times New Roman" w:cs="Times New Roman"/>
                 <w:sz w:val="24"/>
@@ -1349,7 +1503,7 @@
           </w:tcPr>
           <w:p>
             <w:pPr>
-              <w:spacing w:after="0" w:line="276" w:lineRule="auto"/>
+              <w:spacing w:after="0" w:line="240" w:lineRule="auto"/>
               <w:rPr>
                 <w:rFonts w:ascii="Times New Roman" w:hAnsi="Times New Roman" w:cs="Times New Roman"/>
                 <w:sz w:val="24"/>
@@ -1391,12 +1545,12 @@
       <w:tr>
         <w:tc>
           <w:tcPr>
-            <w:tcW w:w="2688" w:type="dxa"/>
-            <w:shd w:val="clear" w:color="auto" w:fill="auto"/>
-          </w:tcPr>
-          <w:p>
-            <w:pPr>
-              <w:spacing w:after="0" w:line="276" w:lineRule="auto"/>
+            <w:tcW w:w="2268" w:type="dxa"/>
+            <w:shd w:val="clear" w:color="auto" w:fill="auto"/>
+          </w:tcPr>
+          <w:p>
+            <w:pPr>
+              <w:spacing w:after="0" w:line="240" w:lineRule="auto"/>
               <w:rPr>
                 <w:rFonts w:ascii="Times New Roman" w:hAnsi="Times New Roman" w:cs="Times New Roman"/>
                 <w:b/>
@@ -1419,12 +1573,12 @@
         </w:tc>
         <w:tc>
           <w:tcPr>
-            <w:tcW w:w="6662" w:type="dxa"/>
-            <w:shd w:val="clear" w:color="auto" w:fill="auto"/>
-          </w:tcPr>
-          <w:p>
-            <w:pPr>
-              <w:spacing w:after="0" w:line="276" w:lineRule="auto"/>
+            <w:tcW w:w="7082" w:type="dxa"/>
+            <w:shd w:val="clear" w:color="auto" w:fill="auto"/>
+          </w:tcPr>
+          <w:p>
+            <w:pPr>
+              <w:spacing w:after="0" w:line="240" w:lineRule="auto"/>
               <w:rPr>
                 <w:rFonts w:ascii="Times New Roman" w:hAnsi="Times New Roman" w:cs="Times New Roman"/>
                 <w:sz w:val="24"/>
@@ -1447,12 +1601,12 @@
       <w:tr>
         <w:tc>
           <w:tcPr>
-            <w:tcW w:w="2688" w:type="dxa"/>
-            <w:shd w:val="clear" w:color="auto" w:fill="auto"/>
-          </w:tcPr>
-          <w:p>
-            <w:pPr>
-              <w:spacing w:after="0" w:line="276" w:lineRule="auto"/>
+            <w:tcW w:w="2268" w:type="dxa"/>
+            <w:shd w:val="clear" w:color="auto" w:fill="auto"/>
+          </w:tcPr>
+          <w:p>
+            <w:pPr>
+              <w:spacing w:after="0" w:line="240" w:lineRule="auto"/>
               <w:rPr>
                 <w:rFonts w:ascii="Times New Roman" w:hAnsi="Times New Roman" w:cs="Times New Roman"/>
                 <w:b/>
@@ -1475,12 +1629,12 @@
         </w:tc>
         <w:tc>
           <w:tcPr>
-            <w:tcW w:w="6662" w:type="dxa"/>
-            <w:shd w:val="clear" w:color="auto" w:fill="auto"/>
-          </w:tcPr>
-          <w:p>
-            <w:pPr>
-              <w:spacing w:after="0" w:line="276" w:lineRule="auto"/>
+            <w:tcW w:w="7082" w:type="dxa"/>
+            <w:shd w:val="clear" w:color="auto" w:fill="auto"/>
+          </w:tcPr>
+          <w:p>
+            <w:pPr>
+              <w:spacing w:after="0" w:line="240" w:lineRule="auto"/>
               <w:rPr>
                 <w:rFonts w:ascii="Times New Roman" w:hAnsi="Times New Roman" w:cs="Times New Roman"/>
                 <w:sz w:val="24"/>
@@ -1506,12 +1660,12 @@
         </w:trPr>
         <w:tc>
           <w:tcPr>
-            <w:tcW w:w="2688" w:type="dxa"/>
-            <w:shd w:val="clear" w:color="auto" w:fill="auto"/>
-          </w:tcPr>
-          <w:p>
-            <w:pPr>
-              <w:spacing w:after="0" w:line="276" w:lineRule="auto"/>
+            <w:tcW w:w="2268" w:type="dxa"/>
+            <w:shd w:val="clear" w:color="auto" w:fill="auto"/>
+          </w:tcPr>
+          <w:p>
+            <w:pPr>
+              <w:spacing w:after="0" w:line="240" w:lineRule="auto"/>
               <w:rPr>
                 <w:rFonts w:ascii="Times New Roman" w:hAnsi="Times New Roman" w:cs="Times New Roman"/>
                 <w:b/>
@@ -1535,12 +1689,12 @@
         </w:tc>
         <w:tc>
           <w:tcPr>
-            <w:tcW w:w="6662" w:type="dxa"/>
-            <w:shd w:val="clear" w:color="auto" w:fill="auto"/>
-          </w:tcPr>
-          <w:p>
-            <w:pPr>
-              <w:spacing w:after="0" w:line="276" w:lineRule="auto"/>
+            <w:tcW w:w="7082" w:type="dxa"/>
+            <w:shd w:val="clear" w:color="auto" w:fill="auto"/>
+          </w:tcPr>
+          <w:p>
+            <w:pPr>
+              <w:spacing w:after="0" w:line="240" w:lineRule="auto"/>
               <w:rPr>
                 <w:rFonts w:ascii="Times New Roman" w:hAnsi="Times New Roman" w:cs="Times New Roman"/>
                 <w:sz w:val="24"/>
@@ -1560,7 +1714,7 @@
           </w:p>
           <w:p>
             <w:pPr>
-              <w:spacing w:after="0" w:line="276" w:lineRule="auto"/>
+              <w:spacing w:after="0" w:line="240" w:lineRule="auto"/>
               <w:rPr>
                 <w:rFonts w:ascii="Times New Roman" w:hAnsi="Times New Roman" w:cs="Times New Roman"/>
                 <w:sz w:val="24"/>
@@ -1598,7 +1752,7 @@
           </w:p>
           <w:p>
             <w:pPr>
-              <w:spacing w:after="0" w:line="276" w:lineRule="auto"/>
+              <w:spacing w:after="0" w:line="240" w:lineRule="auto"/>
               <w:rPr>
                 <w:rFonts w:ascii="Times New Roman" w:hAnsi="Times New Roman" w:cs="Times New Roman"/>
                 <w:sz w:val="24"/>
@@ -1621,12 +1775,12 @@
       <w:tr>
         <w:tc>
           <w:tcPr>
-            <w:tcW w:w="2688" w:type="dxa"/>
-            <w:shd w:val="clear" w:color="auto" w:fill="auto"/>
-          </w:tcPr>
-          <w:p>
-            <w:pPr>
-              <w:spacing w:after="0" w:line="276" w:lineRule="auto"/>
+            <w:tcW w:w="2268" w:type="dxa"/>
+            <w:shd w:val="clear" w:color="auto" w:fill="auto"/>
+          </w:tcPr>
+          <w:p>
+            <w:pPr>
+              <w:spacing w:after="0" w:line="240" w:lineRule="auto"/>
               <w:rPr>
                 <w:rFonts w:ascii="Times New Roman" w:hAnsi="Times New Roman" w:cs="Times New Roman"/>
                 <w:b/>
@@ -1649,12 +1803,12 @@
         </w:tc>
         <w:tc>
           <w:tcPr>
-            <w:tcW w:w="6662" w:type="dxa"/>
-            <w:shd w:val="clear" w:color="auto" w:fill="auto"/>
-          </w:tcPr>
-          <w:p>
-            <w:pPr>
-              <w:spacing w:after="0" w:line="276" w:lineRule="auto"/>
+            <w:tcW w:w="7082" w:type="dxa"/>
+            <w:shd w:val="clear" w:color="auto" w:fill="auto"/>
+          </w:tcPr>
+          <w:p>
+            <w:pPr>
+              <w:spacing w:after="0" w:line="240" w:lineRule="auto"/>
               <w:rPr>
                 <w:rFonts w:ascii="Times New Roman" w:hAnsi="Times New Roman" w:cs="Times New Roman"/>
                 <w:sz w:val="24"/>
@@ -1674,7 +1828,7 @@
           </w:p>
           <w:p>
             <w:pPr>
-              <w:spacing w:after="0" w:line="276" w:lineRule="auto"/>
+              <w:spacing w:after="0" w:line="240" w:lineRule="auto"/>
               <w:rPr>
                 <w:rFonts w:ascii="Times New Roman" w:hAnsi="Times New Roman" w:cs="Times New Roman"/>
                 <w:sz w:val="24"/>
@@ -1695,12 +1849,12 @@
       <w:tr>
         <w:tc>
           <w:tcPr>
-            <w:tcW w:w="2688" w:type="dxa"/>
-            <w:shd w:val="clear" w:color="auto" w:fill="auto"/>
-          </w:tcPr>
-          <w:p>
-            <w:pPr>
-              <w:spacing w:after="0" w:line="276" w:lineRule="auto"/>
+            <w:tcW w:w="2268" w:type="dxa"/>
+            <w:shd w:val="clear" w:color="auto" w:fill="auto"/>
+          </w:tcPr>
+          <w:p>
+            <w:pPr>
+              <w:spacing w:after="0" w:line="240" w:lineRule="auto"/>
               <w:rPr>
                 <w:rFonts w:ascii="Times New Roman" w:hAnsi="Times New Roman" w:cs="Times New Roman"/>
                 <w:b/>
@@ -1723,12 +1877,12 @@
         </w:tc>
         <w:tc>
           <w:tcPr>
-            <w:tcW w:w="6662" w:type="dxa"/>
-            <w:shd w:val="clear" w:color="auto" w:fill="auto"/>
-          </w:tcPr>
-          <w:p>
-            <w:pPr>
-              <w:spacing w:after="0" w:line="276" w:lineRule="auto"/>
+            <w:tcW w:w="7082" w:type="dxa"/>
+            <w:shd w:val="clear" w:color="auto" w:fill="auto"/>
+          </w:tcPr>
+          <w:p>
+            <w:pPr>
+              <w:spacing w:after="0" w:line="240" w:lineRule="auto"/>
               <w:rPr>
                 <w:rFonts w:ascii="Times New Roman" w:hAnsi="Times New Roman" w:cs="Times New Roman"/>
                 <w:sz w:val="24"/>
@@ -1778,12 +1932,12 @@
       <w:tr>
         <w:tc>
           <w:tcPr>
-            <w:tcW w:w="2688" w:type="dxa"/>
-            <w:shd w:val="clear" w:color="auto" w:fill="auto"/>
-          </w:tcPr>
-          <w:p>
-            <w:pPr>
-              <w:spacing w:after="0" w:line="276" w:lineRule="auto"/>
+            <w:tcW w:w="2268" w:type="dxa"/>
+            <w:shd w:val="clear" w:color="auto" w:fill="auto"/>
+          </w:tcPr>
+          <w:p>
+            <w:pPr>
+              <w:spacing w:after="0" w:line="240" w:lineRule="auto"/>
               <w:rPr>
                 <w:rFonts w:ascii="Times New Roman" w:hAnsi="Times New Roman" w:cs="Times New Roman"/>
                 <w:b/>
@@ -1806,12 +1960,12 @@
         </w:tc>
         <w:tc>
           <w:tcPr>
-            <w:tcW w:w="6662" w:type="dxa"/>
-            <w:shd w:val="clear" w:color="auto" w:fill="auto"/>
-          </w:tcPr>
-          <w:p>
-            <w:pPr>
-              <w:spacing w:after="0" w:line="276" w:lineRule="auto"/>
+            <w:tcW w:w="7082" w:type="dxa"/>
+            <w:shd w:val="clear" w:color="auto" w:fill="auto"/>
+          </w:tcPr>
+          <w:p>
+            <w:pPr>
+              <w:spacing w:after="0" w:line="240" w:lineRule="auto"/>
               <w:rPr>
                 <w:rFonts w:ascii="Times New Roman" w:hAnsi="Times New Roman" w:cs="Times New Roman"/>
                 <w:sz w:val="24"/>
@@ -1862,12 +2016,12 @@
         </w:tblPrEx>
         <w:tc>
           <w:tcPr>
-            <w:tcW w:w="2688" w:type="dxa"/>
-            <w:shd w:val="clear" w:color="auto" w:fill="auto"/>
-          </w:tcPr>
-          <w:p>
-            <w:pPr>
-              <w:spacing w:after="0" w:line="276" w:lineRule="auto"/>
+            <w:tcW w:w="2268" w:type="dxa"/>
+            <w:shd w:val="clear" w:color="auto" w:fill="auto"/>
+          </w:tcPr>
+          <w:p>
+            <w:pPr>
+              <w:spacing w:after="0" w:line="240" w:lineRule="auto"/>
               <w:rPr>
                 <w:rFonts w:ascii="Times New Roman" w:hAnsi="Times New Roman" w:cs="Times New Roman"/>
                 <w:b/>
@@ -1890,12 +2044,12 @@
         </w:tc>
         <w:tc>
           <w:tcPr>
-            <w:tcW w:w="6662" w:type="dxa"/>
-            <w:shd w:val="clear" w:color="auto" w:fill="auto"/>
-          </w:tcPr>
-          <w:p>
-            <w:pPr>
-              <w:spacing w:after="0" w:line="276" w:lineRule="auto"/>
+            <w:tcW w:w="7082" w:type="dxa"/>
+            <w:shd w:val="clear" w:color="auto" w:fill="auto"/>
+          </w:tcPr>
+          <w:p>
+            <w:pPr>
+              <w:spacing w:after="0" w:line="240" w:lineRule="auto"/>
               <w:rPr>
                 <w:rFonts w:ascii="Times New Roman" w:eastAsia="Times New Roman" w:hAnsi="Times New Roman" w:cs="Times New Roman"/>
                 <w:color w:val="000000"/>
@@ -1950,8 +2104,8 @@
           <w:lang w:val="vi-VN"/>
         </w:rPr>
       </w:pPr>
-      <w:bookmarkStart w:id="2" w:name="_1.2_Tìm_kiếm"/>
-      <w:bookmarkEnd w:id="2"/>
+      <w:bookmarkStart w:id="1" w:name="_1.2_Tìm_kiếm"/>
+      <w:bookmarkEnd w:id="1"/>
       <w:r>
         <w:rPr>
           <w:rFonts w:ascii="Times New Roman" w:hAnsi="Times New Roman" w:cs="Times New Roman"/>
@@ -2989,8 +3143,8 @@
           <w:lang w:val="vi-VN"/>
         </w:rPr>
       </w:pPr>
-      <w:bookmarkStart w:id="3" w:name="_1.3_Tìm_kiếm"/>
-      <w:bookmarkEnd w:id="3"/>
+      <w:bookmarkStart w:id="2" w:name="_1.3_Tìm_kiếm"/>
+      <w:bookmarkEnd w:id="2"/>
       <w:r>
         <w:rPr>
           <w:rFonts w:ascii="Times New Roman" w:hAnsi="Times New Roman" w:cs="Times New Roman"/>
@@ -3048,8 +3202,8 @@
                 <w:lang w:val="vi-VN"/>
               </w:rPr>
             </w:pPr>
-            <w:bookmarkStart w:id="4" w:name="_1.3_Tạo_tin"/>
-            <w:bookmarkEnd w:id="4"/>
+            <w:bookmarkStart w:id="3" w:name="_1.3_Tạo_tin"/>
+            <w:bookmarkEnd w:id="3"/>
             <w:r>
               <w:rPr>
                 <w:rFonts w:ascii="Times New Roman" w:hAnsi="Times New Roman" w:cs="Times New Roman"/>
@@ -3895,8 +4049,8 @@
           <w:lang w:val="vi-VN"/>
         </w:rPr>
       </w:pPr>
-      <w:bookmarkStart w:id="5" w:name="_1.4_Tạo_tin"/>
-      <w:bookmarkEnd w:id="5"/>
+      <w:bookmarkStart w:id="4" w:name="_1.4_Tạo_tin"/>
+      <w:bookmarkEnd w:id="4"/>
       <w:r>
         <w:rPr>
           <w:rFonts w:ascii="Times New Roman" w:hAnsi="Times New Roman" w:cs="Times New Roman"/>
@@ -4911,10 +5065,10 @@
           <w:lang w:val="vi-VN"/>
         </w:rPr>
       </w:pPr>
-      <w:bookmarkStart w:id="6" w:name="_1.4_Đăng_tin"/>
-      <w:bookmarkStart w:id="7" w:name="_1.5_Đăng_tin"/>
+      <w:bookmarkStart w:id="5" w:name="_1.4_Đăng_tin"/>
+      <w:bookmarkStart w:id="6" w:name="_1.5_Đăng_tin"/>
+      <w:bookmarkEnd w:id="5"/>
       <w:bookmarkEnd w:id="6"/>
-      <w:bookmarkEnd w:id="7"/>
       <w:r>
         <w:rPr>
           <w:rFonts w:ascii="Times New Roman" w:hAnsi="Times New Roman" w:cs="Times New Roman"/>
@@ -5898,10 +6052,10 @@
           <w:lang w:val="vi-VN"/>
         </w:rPr>
       </w:pPr>
-      <w:bookmarkStart w:id="8" w:name="_1.5_Đáp_ứng"/>
-      <w:bookmarkStart w:id="9" w:name="_1.6_Đáp_ứng"/>
+      <w:bookmarkStart w:id="7" w:name="_1.5_Đáp_ứng"/>
+      <w:bookmarkStart w:id="8" w:name="_1.6_Đáp_ứng"/>
+      <w:bookmarkEnd w:id="7"/>
       <w:bookmarkEnd w:id="8"/>
-      <w:bookmarkEnd w:id="9"/>
       <w:r>
         <w:rPr>
           <w:rFonts w:ascii="Times New Roman" w:hAnsi="Times New Roman" w:cs="Times New Roman"/>
@@ -6829,8 +6983,8 @@
           <w:lang w:val="vi-VN"/>
         </w:rPr>
       </w:pPr>
-      <w:bookmarkStart w:id="10" w:name="_2.1_Mã_hóa"/>
-      <w:bookmarkEnd w:id="10"/>
+      <w:bookmarkStart w:id="9" w:name="_2.1_Mã_hóa"/>
+      <w:bookmarkEnd w:id="9"/>
       <w:r>
         <w:rPr>
           <w:rFonts w:ascii="Times New Roman" w:hAnsi="Times New Roman" w:cs="Times New Roman"/>
@@ -7718,8 +7872,8 @@
           <w:lang w:val="vi-VN"/>
         </w:rPr>
       </w:pPr>
-      <w:bookmarkStart w:id="11" w:name="_2.2_Xác_thực"/>
-      <w:bookmarkEnd w:id="11"/>
+      <w:bookmarkStart w:id="10" w:name="_2.2_Xác_thực"/>
+      <w:bookmarkEnd w:id="10"/>
       <w:r>
         <w:rPr>
           <w:rFonts w:ascii="Times New Roman" w:hAnsi="Times New Roman" w:cs="Times New Roman"/>
@@ -8655,8 +8809,8 @@
           <w:lang w:val="vi-VN"/>
         </w:rPr>
       </w:pPr>
-      <w:bookmarkStart w:id="12" w:name="_2.3_Không_hiển"/>
-      <w:bookmarkEnd w:id="12"/>
+      <w:bookmarkStart w:id="11" w:name="_2.3_Không_hiển"/>
+      <w:bookmarkEnd w:id="11"/>
     </w:p>
     <w:p>
       <w:pPr>
@@ -9520,8 +9674,8 @@
           <w:lang w:val="vi-VN"/>
         </w:rPr>
       </w:pPr>
-      <w:bookmarkStart w:id="13" w:name="_3.1_Lưu_tạm"/>
-      <w:bookmarkEnd w:id="13"/>
+      <w:bookmarkStart w:id="12" w:name="_3.1_Lưu_tạm"/>
+      <w:bookmarkEnd w:id="12"/>
       <w:r>
         <w:rPr>
           <w:rFonts w:ascii="Times New Roman" w:hAnsi="Times New Roman" w:cs="Times New Roman"/>
@@ -10379,8 +10533,8 @@
           <w:lang w:val="vi-VN"/>
         </w:rPr>
       </w:pPr>
-      <w:bookmarkStart w:id="14" w:name="_4.1_Cấu_hình"/>
-      <w:bookmarkEnd w:id="14"/>
+      <w:bookmarkStart w:id="13" w:name="_4.1_Cấu_hình"/>
+      <w:bookmarkEnd w:id="13"/>
       <w:r>
         <w:rPr>
           <w:rFonts w:ascii="Times New Roman" w:hAnsi="Times New Roman" w:cs="Times New Roman"/>
@@ -11201,8 +11355,8 @@
           <w:lang w:val="vi-VN"/>
         </w:rPr>
       </w:pPr>
-      <w:bookmarkStart w:id="15" w:name="_4.2_Giao_diện"/>
-      <w:bookmarkEnd w:id="15"/>
+      <w:bookmarkStart w:id="14" w:name="_4.2_Giao_diện"/>
+      <w:bookmarkEnd w:id="14"/>
       <w:r>
         <w:rPr>
           <w:rFonts w:ascii="Times New Roman" w:hAnsi="Times New Roman" w:cs="Times New Roman"/>
@@ -12045,8 +12199,8 @@
           <w:lang w:val="vi-VN"/>
         </w:rPr>
       </w:pPr>
-      <w:bookmarkStart w:id="16" w:name="_5.1_Chuyển_đổi"/>
-      <w:bookmarkEnd w:id="16"/>
+      <w:bookmarkStart w:id="15" w:name="_5.1_Chuyển_đổi"/>
+      <w:bookmarkEnd w:id="15"/>
       <w:r>
         <w:rPr>
           <w:rFonts w:ascii="Times New Roman" w:hAnsi="Times New Roman" w:cs="Times New Roman"/>
@@ -12939,8 +13093,8 @@
           <w:lang w:val="vi-VN"/>
         </w:rPr>
       </w:pPr>
-      <w:bookmarkStart w:id="17" w:name="_6.1_Khả_năng"/>
-      <w:bookmarkEnd w:id="17"/>
+      <w:bookmarkStart w:id="16" w:name="_6.1_Khả_năng"/>
+      <w:bookmarkEnd w:id="16"/>
       <w:r>
         <w:rPr>
           <w:rFonts w:ascii="Times New Roman" w:hAnsi="Times New Roman" w:cs="Times New Roman"/>
@@ -13749,8 +13903,8 @@
           <w:lang w:val="vi-VN"/>
         </w:rPr>
       </w:pPr>
-      <w:bookmarkStart w:id="18" w:name="_7.1_Trả_về"/>
-      <w:bookmarkEnd w:id="18"/>
+      <w:bookmarkStart w:id="17" w:name="_7.1_Trả_về"/>
+      <w:bookmarkEnd w:id="17"/>
       <w:r>
         <w:rPr>
           <w:color w:val="1F4E79" w:themeColor="accent1" w:themeShade="80"/>
@@ -13794,6 +13948,7 @@
                 <w:lang w:val="vi-VN"/>
               </w:rPr>
             </w:pPr>
+            <w:bookmarkStart w:id="18" w:name="_GoBack"/>
             <w:r>
               <w:rPr>
                 <w:rFonts w:ascii="Times New Roman" w:hAnsi="Times New Roman" w:cs="Times New Roman"/>
@@ -14589,6 +14744,7 @@
           </w:p>
         </w:tc>
       </w:tr>
+      <w:bookmarkEnd w:id="18"/>
     </w:tbl>
     <w:p>
       <w:pPr>
@@ -14645,25 +14801,8 @@
 </w:document>
 </file>
 
-<file path=word/commentsExtended.xml><?xml version="1.0" encoding="utf-8"?>
-<w15:commentsEx xmlns:wpc="http://schemas.microsoft.com/office/word/2010/wordprocessingCanvas" xmlns:mc="http://schemas.openxmlformats.org/markup-compatibility/2006" xmlns:o="urn:schemas-microsoft-com:office:office" xmlns:r="http://schemas.openxmlformats.org/officeDocument/2006/relationships" xmlns:m="http://schemas.openxmlformats.org/officeDocument/2006/math" xmlns:v="urn:schemas-microsoft-com:vml" xmlns:wp14="http://schemas.microsoft.com/office/word/2010/wordprocessingDrawing" xmlns:wp="http://schemas.openxmlformats.org/drawingml/2006/wordprocessingDrawing" xmlns:w10="urn:schemas-microsoft-com:office:word" xmlns:w="http://schemas.openxmlformats.org/wordprocessingml/2006/main" xmlns:w14="http://schemas.microsoft.com/office/word/2010/wordml" xmlns:w15="http://schemas.microsoft.com/office/word/2012/wordml" xmlns:wpg="http://schemas.microsoft.com/office/word/2010/wordprocessingGroup" xmlns:wpi="http://schemas.microsoft.com/office/word/2010/wordprocessingInk" xmlns:wne="http://schemas.microsoft.com/office/word/2006/wordml" xmlns:wps="http://schemas.microsoft.com/office/word/2010/wordprocessingShape" mc:Ignorable="w14 w15 wp14">
-  <w15:commentEx w15:paraId="4587AA66" w15:done="0"/>
-  <w15:commentEx w15:paraId="363DC517" w15:done="0"/>
-  <w15:commentEx w15:paraId="0619313D" w15:done="0"/>
-  <w15:commentEx w15:paraId="0F82925B" w15:done="0"/>
-  <w15:commentEx w15:paraId="1F357272" w15:done="0"/>
-  <w15:commentEx w15:paraId="60743A88" w15:paraIdParent="1F357272" w15:done="0"/>
-  <w15:commentEx w15:paraId="65F6594F" w15:done="0"/>
-  <w15:commentEx w15:paraId="36CD06BD" w15:paraIdParent="65F6594F" w15:done="0"/>
-  <w15:commentEx w15:paraId="72884EBC" w15:done="0"/>
-  <w15:commentEx w15:paraId="72416679" w15:done="0"/>
-  <w15:commentEx w15:paraId="52052A9D" w15:done="0"/>
-  <w15:commentEx w15:paraId="2B40B037" w15:paraIdParent="52052A9D" w15:done="0"/>
-</w15:commentsEx>
-</file>
-
 <file path=word/numbering.xml><?xml version="1.0" encoding="utf-8"?>
-<w:numbering xmlns:wpc="http://schemas.microsoft.com/office/word/2010/wordprocessingCanvas" xmlns:mc="http://schemas.openxmlformats.org/markup-compatibility/2006" xmlns:o="urn:schemas-microsoft-com:office:office" xmlns:r="http://schemas.openxmlformats.org/officeDocument/2006/relationships" xmlns:m="http://schemas.openxmlformats.org/officeDocument/2006/math" xmlns:v="urn:schemas-microsoft-com:vml" xmlns:wp14="http://schemas.microsoft.com/office/word/2010/wordprocessingDrawing" xmlns:wp="http://schemas.openxmlformats.org/drawingml/2006/wordprocessingDrawing" xmlns:w10="urn:schemas-microsoft-com:office:word" xmlns:w="http://schemas.openxmlformats.org/wordprocessingml/2006/main" xmlns:w14="http://schemas.microsoft.com/office/word/2010/wordml" xmlns:wpg="http://schemas.microsoft.com/office/word/2010/wordprocessingGroup" xmlns:wpi="http://schemas.microsoft.com/office/word/2010/wordprocessingInk" xmlns:wne="http://schemas.microsoft.com/office/word/2006/wordml" xmlns:wps="http://schemas.microsoft.com/office/word/2010/wordprocessingShape" mc:Ignorable="w14 wp14">
+<w:numbering xmlns:wpc="http://schemas.microsoft.com/office/word/2010/wordprocessingCanvas" xmlns:mc="http://schemas.openxmlformats.org/markup-compatibility/2006" xmlns:o="urn:schemas-microsoft-com:office:office" xmlns:r="http://schemas.openxmlformats.org/officeDocument/2006/relationships" xmlns:m="http://schemas.openxmlformats.org/officeDocument/2006/math" xmlns:v="urn:schemas-microsoft-com:vml" xmlns:wp14="http://schemas.microsoft.com/office/word/2010/wordprocessingDrawing" xmlns:wp="http://schemas.openxmlformats.org/drawingml/2006/wordprocessingDrawing" xmlns:w10="urn:schemas-microsoft-com:office:word" xmlns:w="http://schemas.openxmlformats.org/wordprocessingml/2006/main" xmlns:w14="http://schemas.microsoft.com/office/word/2010/wordml" xmlns:w15="http://schemas.microsoft.com/office/word/2012/wordml" xmlns:wpg="http://schemas.microsoft.com/office/word/2010/wordprocessingGroup" xmlns:wpi="http://schemas.microsoft.com/office/word/2010/wordprocessingInk" xmlns:wne="http://schemas.microsoft.com/office/word/2006/wordml" xmlns:wps="http://schemas.microsoft.com/office/word/2010/wordprocessingShape" mc:Ignorable="w14 w15 wp14">
   <w:abstractNum w:abstractNumId="0">
     <w:nsid w:val="040E30CF"/>
     <w:multiLevelType w:val="hybridMultilevel"/>
@@ -15518,16 +15657,8 @@
 </w:numbering>
 </file>
 
-<file path=word/people.xml><?xml version="1.0" encoding="utf-8"?>
-<w15:people xmlns:wpc="http://schemas.microsoft.com/office/word/2010/wordprocessingCanvas" xmlns:mc="http://schemas.openxmlformats.org/markup-compatibility/2006" xmlns:o="urn:schemas-microsoft-com:office:office" xmlns:r="http://schemas.openxmlformats.org/officeDocument/2006/relationships" xmlns:m="http://schemas.openxmlformats.org/officeDocument/2006/math" xmlns:v="urn:schemas-microsoft-com:vml" xmlns:wp14="http://schemas.microsoft.com/office/word/2010/wordprocessingDrawing" xmlns:wp="http://schemas.openxmlformats.org/drawingml/2006/wordprocessingDrawing" xmlns:w10="urn:schemas-microsoft-com:office:word" xmlns:w="http://schemas.openxmlformats.org/wordprocessingml/2006/main" xmlns:w14="http://schemas.microsoft.com/office/word/2010/wordml" xmlns:w15="http://schemas.microsoft.com/office/word/2012/wordml" xmlns:wpg="http://schemas.microsoft.com/office/word/2010/wordprocessingGroup" xmlns:wpi="http://schemas.microsoft.com/office/word/2010/wordprocessingInk" xmlns:wne="http://schemas.microsoft.com/office/word/2006/wordml" xmlns:wps="http://schemas.microsoft.com/office/word/2010/wordprocessingShape" mc:Ignorable="w14 w15 wp14">
-  <w15:person w15:author="Ngoc Le">
-    <w15:presenceInfo w15:providerId="Windows Live" w15:userId="7f6d831077619faf"/>
-  </w15:person>
-</w15:people>
-</file>
-
 <file path=word/styles.xml><?xml version="1.0" encoding="utf-8"?>
-<w:styles xmlns:mc="http://schemas.openxmlformats.org/markup-compatibility/2006" xmlns:r="http://schemas.openxmlformats.org/officeDocument/2006/relationships" xmlns:w="http://schemas.openxmlformats.org/wordprocessingml/2006/main" xmlns:w14="http://schemas.microsoft.com/office/word/2010/wordml" mc:Ignorable="w14">
+<w:styles xmlns:mc="http://schemas.openxmlformats.org/markup-compatibility/2006" xmlns:r="http://schemas.openxmlformats.org/officeDocument/2006/relationships" xmlns:w="http://schemas.openxmlformats.org/wordprocessingml/2006/main" xmlns:w14="http://schemas.microsoft.com/office/word/2010/wordml" xmlns:w15="http://schemas.microsoft.com/office/word/2012/wordml" mc:Ignorable="w14 w15">
   <w:docDefaults>
     <w:rPrDefault>
       <w:rPr>
@@ -15543,615 +15674,378 @@
       </w:pPr>
     </w:pPrDefault>
   </w:docDefaults>
-  <w:latentStyles w:defLockedState="0" w:defUIPriority="99" w:defSemiHidden="1" w:defUnhideWhenUsed="1" w:defQFormat="0" w:count="267">
-    <w:lsdException w:name="Normal" w:semiHidden="0" w:uiPriority="0" w:unhideWhenUsed="0" w:qFormat="1"/>
-    <w:lsdException w:name="heading 1" w:semiHidden="0" w:uiPriority="9" w:unhideWhenUsed="0" w:qFormat="1"/>
-    <w:lsdException w:name="heading 2" w:uiPriority="9" w:qFormat="1"/>
-    <w:lsdException w:name="heading 3" w:uiPriority="9" w:qFormat="1"/>
-    <w:lsdException w:name="heading 4" w:uiPriority="9" w:qFormat="1"/>
-    <w:lsdException w:name="heading 5" w:uiPriority="9" w:qFormat="1"/>
-    <w:lsdException w:name="heading 6" w:uiPriority="9" w:qFormat="1"/>
-    <w:lsdException w:name="heading 7" w:uiPriority="9" w:qFormat="1"/>
-    <w:lsdException w:name="heading 8" w:uiPriority="9" w:qFormat="1"/>
-    <w:lsdException w:name="heading 9" w:uiPriority="9" w:qFormat="1"/>
-    <w:lsdException w:name="toc 1" w:uiPriority="39"/>
-    <w:lsdException w:name="toc 2" w:uiPriority="39"/>
-    <w:lsdException w:name="toc 3" w:uiPriority="39"/>
-    <w:lsdException w:name="toc 4" w:uiPriority="39"/>
-    <w:lsdException w:name="toc 5" w:uiPriority="39"/>
-    <w:lsdException w:name="toc 6" w:uiPriority="39"/>
-    <w:lsdException w:name="toc 7" w:uiPriority="39"/>
-    <w:lsdException w:name="toc 8" w:uiPriority="39"/>
-    <w:lsdException w:name="toc 9" w:uiPriority="39"/>
-    <w:lsdException w:name="caption" w:uiPriority="35" w:qFormat="1"/>
-    <w:lsdException w:name="Title" w:semiHidden="0" w:uiPriority="10" w:unhideWhenUsed="0" w:qFormat="1"/>
-    <w:lsdException w:name="Default Paragraph Font" w:uiPriority="1"/>
-    <w:lsdException w:name="Subtitle" w:semiHidden="0" w:uiPriority="11" w:unhideWhenUsed="0" w:qFormat="1"/>
-    <w:lsdException w:name="Strong" w:semiHidden="0" w:uiPriority="22" w:unhideWhenUsed="0" w:qFormat="1"/>
-    <w:lsdException w:name="Emphasis" w:semiHidden="0" w:uiPriority="20" w:unhideWhenUsed="0" w:qFormat="1"/>
-    <w:lsdException w:name="Table Grid" w:semiHidden="0" w:uiPriority="39" w:unhideWhenUsed="0"/>
-    <w:lsdException w:name="Placeholder Text" w:unhideWhenUsed="0"/>
-    <w:lsdException w:name="No Spacing" w:semiHidden="0" w:uiPriority="1" w:unhideWhenUsed="0" w:qFormat="1"/>
-    <w:lsdException w:name="Light Shading" w:semiHidden="0" w:uiPriority="60" w:unhideWhenUsed="0"/>
-    <w:lsdException w:name="Light List" w:semiHidden="0" w:uiPriority="61" w:unhideWhenUsed="0"/>
-    <w:lsdException w:name="Light Grid" w:semiHidden="0" w:uiPriority="62" w:unhideWhenUsed="0"/>
-    <w:lsdException w:name="Medium Shading 1" w:semiHidden="0" w:uiPriority="63" w:unhideWhenUsed="0"/>
-    <w:lsdException w:name="Medium Shading 2" w:semiHidden="0" w:uiPriority="64" w:unhideWhenUsed="0"/>
-    <w:lsdException w:name="Medium List 1" w:semiHidden="0" w:uiPriority="65" w:unhideWhenUsed="0"/>
-    <w:lsdException w:name="Medium List 2" w:semiHidden="0" w:uiPriority="66" w:unhideWhenUsed="0"/>
-    <w:lsdException w:name="Medium Grid 1" w:semiHidden="0" w:uiPriority="67" w:unhideWhenUsed="0"/>
-    <w:lsdException w:name="Medium Grid 2" w:semiHidden="0" w:uiPriority="68" w:unhideWhenUsed="0"/>
-    <w:lsdException w:name="Medium Grid 3" w:semiHidden="0" w:uiPriority="69" w:unhideWhenUsed="0"/>
-    <w:lsdException w:name="Dark List" w:semiHidden="0" w:uiPriority="70" w:unhideWhenUsed="0"/>
-    <w:lsdException w:name="Colorful Shading" w:semiHidden="0" w:uiPriority="71" w:unhideWhenUsed="0"/>
-    <w:lsdException w:name="Colorful List" w:semiHidden="0" w:uiPriority="72" w:unhideWhenUsed="0"/>
-    <w:lsdException w:name="Colorful Grid" w:semiHidden="0" w:uiPriority="73" w:unhideWhenUsed="0"/>
-    <w:lsdException w:name="Light Shading Accent 1" w:semiHidden="0" w:uiPriority="60" w:unhideWhenUsed="0"/>
-    <w:lsdException w:name="Light List Accent 1" w:semiHidden="0" w:uiPriority="61" w:unhideWhenUsed="0"/>
-    <w:lsdException w:name="Light Grid Accent 1" w:semiHidden="0" w:uiPriority="62" w:unhideWhenUsed="0"/>
-    <w:lsdException w:name="Medium Shading 1 Accent 1" w:semiHidden="0" w:uiPriority="63" w:unhideWhenUsed="0"/>
-    <w:lsdException w:name="Medium Shading 2 Accent 1" w:semiHidden="0" w:uiPriority="64" w:unhideWhenUsed="0"/>
-    <w:lsdException w:name="Medium List 1 Accent 1" w:semiHidden="0" w:uiPriority="65" w:unhideWhenUsed="0"/>
-    <w:lsdException w:name="Revision" w:unhideWhenUsed="0"/>
-    <w:lsdException w:name="List Paragraph" w:semiHidden="0" w:uiPriority="34" w:unhideWhenUsed="0" w:qFormat="1"/>
-    <w:lsdException w:name="Quote" w:semiHidden="0" w:uiPriority="29" w:unhideWhenUsed="0" w:qFormat="1"/>
-    <w:lsdException w:name="Intense Quote" w:semiHidden="0" w:uiPriority="30" w:unhideWhenUsed="0" w:qFormat="1"/>
-    <w:lsdException w:name="Medium List 2 Accent 1" w:semiHidden="0" w:uiPriority="66" w:unhideWhenUsed="0"/>
-    <w:lsdException w:name="Medium Grid 1 Accent 1" w:semiHidden="0" w:uiPriority="67" w:unhideWhenUsed="0"/>
-    <w:lsdException w:name="Medium Grid 2 Accent 1" w:semiHidden="0" w:uiPriority="68" w:unhideWhenUsed="0"/>
-    <w:lsdException w:name="Medium Grid 3 Accent 1" w:semiHidden="0" w:uiPriority="69" w:unhideWhenUsed="0"/>
-    <w:lsdException w:name="Dark List Accent 1" w:semiHidden="0" w:uiPriority="70" w:unhideWhenUsed="0"/>
-    <w:lsdException w:name="Colorful Shading Accent 1" w:semiHidden="0" w:uiPriority="71" w:unhideWhenUsed="0"/>
-    <w:lsdException w:name="Colorful List Accent 1" w:semiHidden="0" w:uiPriority="72" w:unhideWhenUsed="0"/>
-    <w:lsdException w:name="Colorful Grid Accent 1" w:semiHidden="0" w:uiPriority="73" w:unhideWhenUsed="0"/>
-    <w:lsdException w:name="Light Shading Accent 2" w:semiHidden="0" w:uiPriority="60" w:unhideWhenUsed="0"/>
-    <w:lsdException w:name="Light List Accent 2" w:semiHidden="0" w:uiPriority="61" w:unhideWhenUsed="0"/>
-    <w:lsdException w:name="Light Grid Accent 2" w:semiHidden="0" w:uiPriority="62" w:unhideWhenUsed="0"/>
-    <w:lsdException w:name="Medium Shading 1 Accent 2" w:semiHidden="0" w:uiPriority="63" w:unhideWhenUsed="0"/>
-    <w:lsdException w:name="Medium Shading 2 Accent 2" w:semiHidden="0" w:uiPriority="64" w:unhideWhenUsed="0"/>
-    <w:lsdException w:name="Medium List 1 Accent 2" w:semiHidden="0" w:uiPriority="65" w:unhideWhenUsed="0"/>
-    <w:lsdException w:name="Medium List 2 Accent 2" w:semiHidden="0" w:uiPriority="66" w:unhideWhenUsed="0"/>
-    <w:lsdException w:name="Medium Grid 1 Accent 2" w:semiHidden="0" w:uiPriority="67" w:unhideWhenUsed="0"/>
-    <w:lsdException w:name="Medium Grid 2 Accent 2" w:semiHidden="0" w:uiPriority="68" w:unhideWhenUsed="0"/>
-    <w:lsdException w:name="Medium Grid 3 Accent 2" w:semiHidden="0" w:uiPriority="69" w:unhideWhenUsed="0"/>
-    <w:lsdException w:name="Dark List Accent 2" w:semiHidden="0" w:uiPriority="70" w:unhideWhenUsed="0"/>
-    <w:lsdException w:name="Colorful Shading Accent 2" w:semiHidden="0" w:uiPriority="71" w:unhideWhenUsed="0"/>
-    <w:lsdException w:name="Colorful List Accent 2" w:semiHidden="0" w:uiPriority="72" w:unhideWhenUsed="0"/>
-    <w:lsdException w:name="Colorful Grid Accent 2" w:semiHidden="0" w:uiPriority="73" w:unhideWhenUsed="0"/>
-    <w:lsdException w:name="Light Shading Accent 3" w:semiHidden="0" w:uiPriority="60" w:unhideWhenUsed="0"/>
-    <w:lsdException w:name="Light List Accent 3" w:semiHidden="0" w:uiPriority="61" w:unhideWhenUsed="0"/>
-    <w:lsdException w:name="Light Grid Accent 3" w:semiHidden="0" w:uiPriority="62" w:unhideWhenUsed="0"/>
-    <w:lsdException w:name="Medium Shading 1 Accent 3" w:semiHidden="0" w:uiPriority="63" w:unhideWhenUsed="0"/>
-    <w:lsdException w:name="Medium Shading 2 Accent 3" w:semiHidden="0" w:uiPriority="64" w:unhideWhenUsed="0"/>
-    <w:lsdException w:name="Medium List 1 Accent 3" w:semiHidden="0" w:uiPriority="65" w:unhideWhenUsed="0"/>
-    <w:lsdException w:name="Medium List 2 Accent 3" w:semiHidden="0" w:uiPriority="66" w:unhideWhenUsed="0"/>
-    <w:lsdException w:name="Medium Grid 1 Accent 3" w:semiHidden="0" w:uiPriority="67" w:unhideWhenUsed="0"/>
-    <w:lsdException w:name="Medium Grid 2 Accent 3" w:semiHidden="0" w:uiPriority="68" w:unhideWhenUsed="0"/>
-    <w:lsdException w:name="Medium Grid 3 Accent 3" w:semiHidden="0" w:uiPriority="69" w:unhideWhenUsed="0"/>
-    <w:lsdException w:name="Dark List Accent 3" w:semiHidden="0" w:uiPriority="70" w:unhideWhenUsed="0"/>
-    <w:lsdException w:name="Colorful Shading Accent 3" w:semiHidden="0" w:uiPriority="71" w:unhideWhenUsed="0"/>
-    <w:lsdException w:name="Colorful List Accent 3" w:semiHidden="0" w:uiPriority="72" w:unhideWhenUsed="0"/>
-    <w:lsdException w:name="Colorful Grid Accent 3" w:semiHidden="0" w:uiPriority="73" w:unhideWhenUsed="0"/>
-    <w:lsdException w:name="Light Shading Accent 4" w:semiHidden="0" w:uiPriority="60" w:unhideWhenUsed="0"/>
-    <w:lsdException w:name="Light List Accent 4" w:semiHidden="0" w:uiPriority="61" w:unhideWhenUsed="0"/>
-    <w:lsdException w:name="Light Grid Accent 4" w:semiHidden="0" w:uiPriority="62" w:unhideWhenUsed="0"/>
-    <w:lsdException w:name="Medium Shading 1 Accent 4" w:semiHidden="0" w:uiPriority="63" w:unhideWhenUsed="0"/>
-    <w:lsdException w:name="Medium Shading 2 Accent 4" w:semiHidden="0" w:uiPriority="64" w:unhideWhenUsed="0"/>
-    <w:lsdException w:name="Medium List 1 Accent 4" w:semiHidden="0" w:uiPriority="65" w:unhideWhenUsed="0"/>
-    <w:lsdException w:name="Medium List 2 Accent 4" w:semiHidden="0" w:uiPriority="66" w:unhideWhenUsed="0"/>
-    <w:lsdException w:name="Medium Grid 1 Accent 4" w:semiHidden="0" w:uiPriority="67" w:unhideWhenUsed="0"/>
-    <w:lsdException w:name="Medium Grid 2 Accent 4" w:semiHidden="0" w:uiPriority="68" w:unhideWhenUsed="0"/>
-    <w:lsdException w:name="Medium Grid 3 Accent 4" w:semiHidden="0" w:uiPriority="69" w:unhideWhenUsed="0"/>
-    <w:lsdException w:name="Dark List Accent 4" w:semiHidden="0" w:uiPriority="70" w:unhideWhenUsed="0"/>
-    <w:lsdException w:name="Colorful Shading Accent 4" w:semiHidden="0" w:uiPriority="71" w:unhideWhenUsed="0"/>
-    <w:lsdException w:name="Colorful List Accent 4" w:semiHidden="0" w:uiPriority="72" w:unhideWhenUsed="0"/>
-    <w:lsdException w:name="Colorful Grid Accent 4" w:semiHidden="0" w:uiPriority="73" w:unhideWhenUsed="0"/>
-    <w:lsdException w:name="Light Shading Accent 5" w:semiHidden="0" w:uiPriority="60" w:unhideWhenUsed="0"/>
-    <w:lsdException w:name="Light List Accent 5" w:semiHidden="0" w:uiPriority="61" w:unhideWhenUsed="0"/>
-    <w:lsdException w:name="Light Grid Accent 5" w:semiHidden="0" w:uiPriority="62" w:unhideWhenUsed="0"/>
-    <w:lsdException w:name="Medium Shading 1 Accent 5" w:semiHidden="0" w:uiPriority="63" w:unhideWhenUsed="0"/>
-    <w:lsdException w:name="Medium Shading 2 Accent 5" w:semiHidden="0" w:uiPriority="64" w:unhideWhenUsed="0"/>
-    <w:lsdException w:name="Medium List 1 Accent 5" w:semiHidden="0" w:uiPriority="65" w:unhideWhenUsed="0"/>
-    <w:lsdException w:name="Medium List 2 Accent 5" w:semiHidden="0" w:uiPriority="66" w:unhideWhenUsed="0"/>
-    <w:lsdException w:name="Medium Grid 1 Accent 5" w:semiHidden="0" w:uiPriority="67" w:unhideWhenUsed="0"/>
-    <w:lsdException w:name="Medium Grid 2 Accent 5" w:semiHidden="0" w:uiPriority="68" w:unhideWhenUsed="0"/>
-    <w:lsdException w:name="Medium Grid 3 Accent 5" w:semiHidden="0" w:uiPriority="69" w:unhideWhenUsed="0"/>
-    <w:lsdException w:name="Dark List Accent 5" w:semiHidden="0" w:uiPriority="70" w:unhideWhenUsed="0"/>
-    <w:lsdException w:name="Colorful Shading Accent 5" w:semiHidden="0" w:uiPriority="71" w:unhideWhenUsed="0"/>
-    <w:lsdException w:name="Colorful List Accent 5" w:semiHidden="0" w:uiPriority="72" w:unhideWhenUsed="0"/>
-    <w:lsdException w:name="Colorful Grid Accent 5" w:semiHidden="0" w:uiPriority="73" w:unhideWhenUsed="0"/>
-    <w:lsdException w:name="Light Shading Accent 6" w:semiHidden="0" w:uiPriority="60" w:unhideWhenUsed="0"/>
-    <w:lsdException w:name="Light List Accent 6" w:semiHidden="0" w:uiPriority="61" w:unhideWhenUsed="0"/>
-    <w:lsdException w:name="Light Grid Accent 6" w:semiHidden="0" w:uiPriority="62" w:unhideWhenUsed="0"/>
-    <w:lsdException w:name="Medium Shading 1 Accent 6" w:semiHidden="0" w:uiPriority="63" w:unhideWhenUsed="0"/>
-    <w:lsdException w:name="Medium Shading 2 Accent 6" w:semiHidden="0" w:uiPriority="64" w:unhideWhenUsed="0"/>
-    <w:lsdException w:name="Medium List 1 Accent 6" w:semiHidden="0" w:uiPriority="65" w:unhideWhenUsed="0"/>
-    <w:lsdException w:name="Medium List 2 Accent 6" w:semiHidden="0" w:uiPriority="66" w:unhideWhenUsed="0"/>
-    <w:lsdException w:name="Medium Grid 1 Accent 6" w:semiHidden="0" w:uiPriority="67" w:unhideWhenUsed="0"/>
-    <w:lsdException w:name="Medium Grid 2 Accent 6" w:semiHidden="0" w:uiPriority="68" w:unhideWhenUsed="0"/>
-    <w:lsdException w:name="Medium Grid 3 Accent 6" w:semiHidden="0" w:uiPriority="69" w:unhideWhenUsed="0"/>
-    <w:lsdException w:name="Dark List Accent 6" w:semiHidden="0" w:uiPriority="70" w:unhideWhenUsed="0"/>
-    <w:lsdException w:name="Colorful Shading Accent 6" w:semiHidden="0" w:uiPriority="71" w:unhideWhenUsed="0"/>
-    <w:lsdException w:name="Colorful List Accent 6" w:semiHidden="0" w:uiPriority="72" w:unhideWhenUsed="0"/>
-    <w:lsdException w:name="Colorful Grid Accent 6" w:semiHidden="0" w:uiPriority="73" w:unhideWhenUsed="0"/>
-    <w:lsdException w:name="Subtle Emphasis" w:semiHidden="0" w:uiPriority="19" w:unhideWhenUsed="0" w:qFormat="1"/>
-    <w:lsdException w:name="Intense Emphasis" w:semiHidden="0" w:uiPriority="21" w:unhideWhenUsed="0" w:qFormat="1"/>
-    <w:lsdException w:name="Subtle Reference" w:semiHidden="0" w:uiPriority="31" w:unhideWhenUsed="0" w:qFormat="1"/>
-    <w:lsdException w:name="Intense Reference" w:semiHidden="0" w:uiPriority="32" w:unhideWhenUsed="0" w:qFormat="1"/>
-    <w:lsdException w:name="Book Title" w:semiHidden="0" w:uiPriority="33" w:unhideWhenUsed="0" w:qFormat="1"/>
-    <w:lsdException w:name="Bibliography" w:uiPriority="37"/>
-    <w:lsdException w:name="TOC Heading" w:uiPriority="39" w:qFormat="1"/>
-  </w:latentStyles>
-  <w:style w:type="paragraph" w:default="1" w:styleId="Normal">
-    <w:name w:val="Normal"/>
-    <w:qFormat/>
-    <w:rsid w:val="003D4EAC"/>
-    <w:rPr>
-      <w:rFonts w:ascii="Calibri" w:eastAsia="Calibri" w:hAnsi="Calibri" w:cs="Calibri"/>
-    </w:rPr>
-  </w:style>
-  <w:style w:type="paragraph" w:styleId="Heading1">
-    <w:name w:val="heading 1"/>
-    <w:basedOn w:val="Normal"/>
-    <w:next w:val="Normal"/>
-    <w:link w:val="Heading1Char"/>
-    <w:uiPriority w:val="9"/>
-    <w:qFormat/>
-    <w:rsid w:val="000012BC"/>
-    <w:pPr>
-      <w:keepNext/>
-      <w:keepLines/>
-      <w:spacing w:before="480" w:after="0"/>
-      <w:outlineLvl w:val="0"/>
-    </w:pPr>
-    <w:rPr>
-      <w:rFonts w:asciiTheme="majorHAnsi" w:eastAsiaTheme="majorEastAsia" w:hAnsiTheme="majorHAnsi" w:cstheme="majorBidi"/>
-      <w:b/>
-      <w:bCs/>
-      <w:color w:val="2E74B5" w:themeColor="accent1" w:themeShade="BF"/>
-      <w:sz w:val="28"/>
-      <w:szCs w:val="28"/>
-    </w:rPr>
-  </w:style>
-  <w:style w:type="paragraph" w:styleId="Heading2">
-    <w:name w:val="heading 2"/>
-    <w:basedOn w:val="Normal"/>
-    <w:next w:val="Normal"/>
-    <w:link w:val="Heading2Char"/>
-    <w:uiPriority w:val="9"/>
-    <w:unhideWhenUsed/>
-    <w:qFormat/>
-    <w:rsid w:val="001E3CF0"/>
-    <w:pPr>
-      <w:keepNext/>
-      <w:keepLines/>
-      <w:spacing w:before="200" w:after="0"/>
-      <w:outlineLvl w:val="1"/>
-    </w:pPr>
-    <w:rPr>
-      <w:rFonts w:asciiTheme="majorHAnsi" w:eastAsiaTheme="majorEastAsia" w:hAnsiTheme="majorHAnsi" w:cstheme="majorBidi"/>
-      <w:b/>
-      <w:bCs/>
-      <w:color w:val="5B9BD5" w:themeColor="accent1"/>
-      <w:sz w:val="26"/>
-      <w:szCs w:val="26"/>
-    </w:rPr>
-  </w:style>
-  <w:style w:type="paragraph" w:styleId="Heading3">
-    <w:name w:val="heading 3"/>
-    <w:basedOn w:val="Normal"/>
-    <w:next w:val="Normal"/>
-    <w:link w:val="Heading3Char"/>
-    <w:uiPriority w:val="9"/>
-    <w:unhideWhenUsed/>
-    <w:qFormat/>
-    <w:rsid w:val="001E3CF0"/>
-    <w:pPr>
-      <w:keepNext/>
-      <w:keepLines/>
-      <w:spacing w:before="200" w:after="0"/>
-      <w:outlineLvl w:val="2"/>
-    </w:pPr>
-    <w:rPr>
-      <w:rFonts w:asciiTheme="majorHAnsi" w:eastAsiaTheme="majorEastAsia" w:hAnsiTheme="majorHAnsi" w:cstheme="majorBidi"/>
-      <w:b/>
-      <w:bCs/>
-      <w:color w:val="5B9BD5" w:themeColor="accent1"/>
-    </w:rPr>
-  </w:style>
-  <w:style w:type="character" w:default="1" w:styleId="DefaultParagraphFont">
-    <w:name w:val="Default Paragraph Font"/>
-    <w:uiPriority w:val="1"/>
-    <w:semiHidden/>
-    <w:unhideWhenUsed/>
-  </w:style>
-  <w:style w:type="table" w:default="1" w:styleId="TableNormal">
-    <w:name w:val="Normal Table"/>
-    <w:uiPriority w:val="99"/>
-    <w:semiHidden/>
-    <w:unhideWhenUsed/>
-    <w:tblPr>
-      <w:tblInd w:w="0" w:type="dxa"/>
-      <w:tblCellMar>
-        <w:top w:w="0" w:type="dxa"/>
-        <w:left w:w="108" w:type="dxa"/>
-        <w:bottom w:w="0" w:type="dxa"/>
-        <w:right w:w="108" w:type="dxa"/>
-      </w:tblCellMar>
-    </w:tblPr>
-  </w:style>
-  <w:style w:type="numbering" w:default="1" w:styleId="NoList">
-    <w:name w:val="No List"/>
-    <w:uiPriority w:val="99"/>
-    <w:semiHidden/>
-    <w:unhideWhenUsed/>
-  </w:style>
-  <w:style w:type="character" w:customStyle="1" w:styleId="apple-converted-space">
-    <w:name w:val="apple-converted-space"/>
-    <w:basedOn w:val="DefaultParagraphFont"/>
-    <w:rsid w:val="000A64FC"/>
-  </w:style>
-  <w:style w:type="character" w:customStyle="1" w:styleId="Heading1Char">
-    <w:name w:val="Heading 1 Char"/>
-    <w:basedOn w:val="DefaultParagraphFont"/>
-    <w:link w:val="Heading1"/>
-    <w:uiPriority w:val="9"/>
-    <w:rsid w:val="000012BC"/>
-    <w:rPr>
-      <w:rFonts w:asciiTheme="majorHAnsi" w:eastAsiaTheme="majorEastAsia" w:hAnsiTheme="majorHAnsi" w:cstheme="majorBidi"/>
-      <w:b/>
-      <w:bCs/>
-      <w:color w:val="2E74B5" w:themeColor="accent1" w:themeShade="BF"/>
-      <w:sz w:val="28"/>
-      <w:szCs w:val="28"/>
-    </w:rPr>
-  </w:style>
-  <w:style w:type="paragraph" w:styleId="ListParagraph">
-    <w:name w:val="List Paragraph"/>
-    <w:basedOn w:val="Normal"/>
-    <w:uiPriority w:val="34"/>
-    <w:qFormat/>
-    <w:rsid w:val="001C3055"/>
-    <w:pPr>
-      <w:ind w:left="720"/>
-      <w:contextualSpacing/>
-    </w:pPr>
-  </w:style>
-  <w:style w:type="character" w:styleId="CommentReference">
-    <w:name w:val="annotation reference"/>
-    <w:basedOn w:val="DefaultParagraphFont"/>
-    <w:uiPriority w:val="99"/>
-    <w:semiHidden/>
-    <w:unhideWhenUsed/>
-    <w:rsid w:val="00C53DC7"/>
-    <w:rPr>
-      <w:sz w:val="16"/>
-      <w:szCs w:val="16"/>
-    </w:rPr>
-  </w:style>
-  <w:style w:type="paragraph" w:styleId="CommentText">
-    <w:name w:val="annotation text"/>
-    <w:basedOn w:val="Normal"/>
-    <w:link w:val="CommentTextChar"/>
-    <w:uiPriority w:val="99"/>
-    <w:semiHidden/>
-    <w:unhideWhenUsed/>
-    <w:rsid w:val="00C53DC7"/>
-    <w:pPr>
-      <w:spacing w:line="240" w:lineRule="auto"/>
-    </w:pPr>
-    <w:rPr>
-      <w:sz w:val="20"/>
-      <w:szCs w:val="20"/>
-    </w:rPr>
-  </w:style>
-  <w:style w:type="character" w:customStyle="1" w:styleId="CommentTextChar">
-    <w:name w:val="Comment Text Char"/>
-    <w:basedOn w:val="DefaultParagraphFont"/>
-    <w:link w:val="CommentText"/>
-    <w:uiPriority w:val="99"/>
-    <w:semiHidden/>
-    <w:rsid w:val="00C53DC7"/>
-    <w:rPr>
-      <w:rFonts w:ascii="Calibri" w:eastAsia="Calibri" w:hAnsi="Calibri" w:cs="Calibri"/>
-      <w:sz w:val="20"/>
-      <w:szCs w:val="20"/>
-    </w:rPr>
-  </w:style>
-  <w:style w:type="paragraph" w:styleId="CommentSubject">
-    <w:name w:val="annotation subject"/>
-    <w:basedOn w:val="CommentText"/>
-    <w:next w:val="CommentText"/>
-    <w:link w:val="CommentSubjectChar"/>
-    <w:uiPriority w:val="99"/>
-    <w:semiHidden/>
-    <w:unhideWhenUsed/>
-    <w:rsid w:val="00C53DC7"/>
-    <w:rPr>
-      <w:b/>
-      <w:bCs/>
-    </w:rPr>
-  </w:style>
-  <w:style w:type="character" w:customStyle="1" w:styleId="CommentSubjectChar">
-    <w:name w:val="Comment Subject Char"/>
-    <w:basedOn w:val="CommentTextChar"/>
-    <w:link w:val="CommentSubject"/>
-    <w:uiPriority w:val="99"/>
-    <w:semiHidden/>
-    <w:rsid w:val="00C53DC7"/>
-    <w:rPr>
-      <w:rFonts w:ascii="Calibri" w:eastAsia="Calibri" w:hAnsi="Calibri" w:cs="Calibri"/>
-      <w:b/>
-      <w:bCs/>
-      <w:sz w:val="20"/>
-      <w:szCs w:val="20"/>
-    </w:rPr>
-  </w:style>
-  <w:style w:type="paragraph" w:styleId="BalloonText">
-    <w:name w:val="Balloon Text"/>
-    <w:basedOn w:val="Normal"/>
-    <w:link w:val="BalloonTextChar"/>
-    <w:uiPriority w:val="99"/>
-    <w:semiHidden/>
-    <w:unhideWhenUsed/>
-    <w:rsid w:val="00C53DC7"/>
-    <w:pPr>
-      <w:spacing w:after="0" w:line="240" w:lineRule="auto"/>
-    </w:pPr>
-    <w:rPr>
-      <w:rFonts w:ascii="Tahoma" w:hAnsi="Tahoma" w:cs="Tahoma"/>
-      <w:sz w:val="16"/>
-      <w:szCs w:val="16"/>
-    </w:rPr>
-  </w:style>
-  <w:style w:type="character" w:customStyle="1" w:styleId="BalloonTextChar">
-    <w:name w:val="Balloon Text Char"/>
-    <w:basedOn w:val="DefaultParagraphFont"/>
-    <w:link w:val="BalloonText"/>
-    <w:uiPriority w:val="99"/>
-    <w:semiHidden/>
-    <w:rsid w:val="00C53DC7"/>
-    <w:rPr>
-      <w:rFonts w:ascii="Tahoma" w:eastAsia="Calibri" w:hAnsi="Tahoma" w:cs="Tahoma"/>
-      <w:sz w:val="16"/>
-      <w:szCs w:val="16"/>
-    </w:rPr>
-  </w:style>
-  <w:style w:type="table" w:styleId="TableGrid">
-    <w:name w:val="Table Grid"/>
-    <w:basedOn w:val="TableNormal"/>
-    <w:uiPriority w:val="39"/>
-    <w:rsid w:val="00D65951"/>
-    <w:pPr>
-      <w:spacing w:after="0" w:line="240" w:lineRule="auto"/>
-    </w:pPr>
-    <w:tblPr>
-      <w:tblInd w:w="0" w:type="dxa"/>
-      <w:tblBorders>
-        <w:top w:val="single" w:sz="4" w:space="0" w:color="auto"/>
-        <w:left w:val="single" w:sz="4" w:space="0" w:color="auto"/>
-        <w:bottom w:val="single" w:sz="4" w:space="0" w:color="auto"/>
-        <w:right w:val="single" w:sz="4" w:space="0" w:color="auto"/>
-        <w:insideH w:val="single" w:sz="4" w:space="0" w:color="auto"/>
-        <w:insideV w:val="single" w:sz="4" w:space="0" w:color="auto"/>
-      </w:tblBorders>
-      <w:tblCellMar>
-        <w:top w:w="0" w:type="dxa"/>
-        <w:left w:w="108" w:type="dxa"/>
-        <w:bottom w:w="0" w:type="dxa"/>
-        <w:right w:w="108" w:type="dxa"/>
-      </w:tblCellMar>
-    </w:tblPr>
-  </w:style>
-  <w:style w:type="character" w:styleId="Hyperlink">
-    <w:name w:val="Hyperlink"/>
-    <w:basedOn w:val="DefaultParagraphFont"/>
-    <w:uiPriority w:val="99"/>
-    <w:unhideWhenUsed/>
-    <w:rsid w:val="001E3CF0"/>
-    <w:rPr>
-      <w:color w:val="0563C1" w:themeColor="hyperlink"/>
-      <w:u w:val="single"/>
-    </w:rPr>
-  </w:style>
-  <w:style w:type="character" w:styleId="FollowedHyperlink">
-    <w:name w:val="FollowedHyperlink"/>
-    <w:basedOn w:val="DefaultParagraphFont"/>
-    <w:uiPriority w:val="99"/>
-    <w:semiHidden/>
-    <w:unhideWhenUsed/>
-    <w:rsid w:val="001E3CF0"/>
-    <w:rPr>
-      <w:color w:val="954F72" w:themeColor="followedHyperlink"/>
-      <w:u w:val="single"/>
-    </w:rPr>
-  </w:style>
-  <w:style w:type="character" w:customStyle="1" w:styleId="Heading2Char">
-    <w:name w:val="Heading 2 Char"/>
-    <w:basedOn w:val="DefaultParagraphFont"/>
-    <w:link w:val="Heading2"/>
-    <w:uiPriority w:val="9"/>
-    <w:rsid w:val="001E3CF0"/>
-    <w:rPr>
-      <w:rFonts w:asciiTheme="majorHAnsi" w:eastAsiaTheme="majorEastAsia" w:hAnsiTheme="majorHAnsi" w:cstheme="majorBidi"/>
-      <w:b/>
-      <w:bCs/>
-      <w:color w:val="5B9BD5" w:themeColor="accent1"/>
-      <w:sz w:val="26"/>
-      <w:szCs w:val="26"/>
-    </w:rPr>
-  </w:style>
-  <w:style w:type="character" w:customStyle="1" w:styleId="Heading3Char">
-    <w:name w:val="Heading 3 Char"/>
-    <w:basedOn w:val="DefaultParagraphFont"/>
-    <w:link w:val="Heading3"/>
-    <w:uiPriority w:val="9"/>
-    <w:rsid w:val="001E3CF0"/>
-    <w:rPr>
-      <w:rFonts w:asciiTheme="majorHAnsi" w:eastAsiaTheme="majorEastAsia" w:hAnsiTheme="majorHAnsi" w:cstheme="majorBidi"/>
-      <w:b/>
-      <w:bCs/>
-      <w:color w:val="5B9BD5" w:themeColor="accent1"/>
-    </w:rPr>
-  </w:style>
-</w:styles>
-</file>
-
-<file path=word/stylesWithEffects.xml><?xml version="1.0" encoding="utf-8"?>
-<w:styles xmlns:wpc="http://schemas.microsoft.com/office/word/2010/wordprocessingCanvas" xmlns:mc="http://schemas.openxmlformats.org/markup-compatibility/2006" xmlns:o="urn:schemas-microsoft-com:office:office" xmlns:r="http://schemas.openxmlformats.org/officeDocument/2006/relationships" xmlns:m="http://schemas.openxmlformats.org/officeDocument/2006/math" xmlns:v="urn:schemas-microsoft-com:vml" xmlns:wp14="http://schemas.microsoft.com/office/word/2010/wordprocessingDrawing" xmlns:wp="http://schemas.openxmlformats.org/drawingml/2006/wordprocessingDrawing" xmlns:w10="urn:schemas-microsoft-com:office:word" xmlns:w="http://schemas.openxmlformats.org/wordprocessingml/2006/main" xmlns:w14="http://schemas.microsoft.com/office/word/2010/wordml" xmlns:wpg="http://schemas.microsoft.com/office/word/2010/wordprocessingGroup" xmlns:wpi="http://schemas.microsoft.com/office/word/2010/wordprocessingInk" xmlns:wne="http://schemas.microsoft.com/office/word/2006/wordml" xmlns:wps="http://schemas.microsoft.com/office/word/2010/wordprocessingShape" mc:Ignorable="w14 wp14">
-  <w:docDefaults>
-    <w:rPrDefault>
-      <w:rPr>
-        <w:rFonts w:asciiTheme="minorHAnsi" w:eastAsiaTheme="minorHAnsi" w:hAnsiTheme="minorHAnsi" w:cstheme="minorBidi"/>
-        <w:sz w:val="22"/>
-        <w:szCs w:val="22"/>
-        <w:lang w:val="en-US" w:eastAsia="en-US" w:bidi="ar-SA"/>
-      </w:rPr>
-    </w:rPrDefault>
-    <w:pPrDefault>
-      <w:pPr>
-        <w:spacing w:after="160" w:line="259" w:lineRule="auto"/>
-      </w:pPr>
-    </w:pPrDefault>
-  </w:docDefaults>
-  <w:latentStyles w:defLockedState="0" w:defUIPriority="99" w:defSemiHidden="1" w:defUnhideWhenUsed="1" w:defQFormat="0" w:count="267">
-    <w:lsdException w:name="Normal" w:semiHidden="0" w:uiPriority="0" w:unhideWhenUsed="0" w:qFormat="1"/>
-    <w:lsdException w:name="heading 1" w:semiHidden="0" w:uiPriority="9" w:unhideWhenUsed="0" w:qFormat="1"/>
-    <w:lsdException w:name="heading 2" w:uiPriority="9" w:qFormat="1"/>
-    <w:lsdException w:name="heading 3" w:uiPriority="9" w:qFormat="1"/>
-    <w:lsdException w:name="heading 4" w:uiPriority="9" w:qFormat="1"/>
-    <w:lsdException w:name="heading 5" w:uiPriority="9" w:qFormat="1"/>
-    <w:lsdException w:name="heading 6" w:uiPriority="9" w:qFormat="1"/>
-    <w:lsdException w:name="heading 7" w:uiPriority="9" w:qFormat="1"/>
-    <w:lsdException w:name="heading 8" w:uiPriority="9" w:qFormat="1"/>
-    <w:lsdException w:name="heading 9" w:uiPriority="9" w:qFormat="1"/>
-    <w:lsdException w:name="toc 1" w:uiPriority="39"/>
-    <w:lsdException w:name="toc 2" w:uiPriority="39"/>
-    <w:lsdException w:name="toc 3" w:uiPriority="39"/>
-    <w:lsdException w:name="toc 4" w:uiPriority="39"/>
-    <w:lsdException w:name="toc 5" w:uiPriority="39"/>
-    <w:lsdException w:name="toc 6" w:uiPriority="39"/>
-    <w:lsdException w:name="toc 7" w:uiPriority="39"/>
-    <w:lsdException w:name="toc 8" w:uiPriority="39"/>
-    <w:lsdException w:name="toc 9" w:uiPriority="39"/>
-    <w:lsdException w:name="caption" w:uiPriority="35" w:qFormat="1"/>
-    <w:lsdException w:name="Title" w:semiHidden="0" w:uiPriority="10" w:unhideWhenUsed="0" w:qFormat="1"/>
-    <w:lsdException w:name="Default Paragraph Font" w:uiPriority="1"/>
-    <w:lsdException w:name="Subtitle" w:semiHidden="0" w:uiPriority="11" w:unhideWhenUsed="0" w:qFormat="1"/>
-    <w:lsdException w:name="Strong" w:semiHidden="0" w:uiPriority="22" w:unhideWhenUsed="0" w:qFormat="1"/>
-    <w:lsdException w:name="Emphasis" w:semiHidden="0" w:uiPriority="20" w:unhideWhenUsed="0" w:qFormat="1"/>
-    <w:lsdException w:name="Table Grid" w:semiHidden="0" w:uiPriority="39" w:unhideWhenUsed="0"/>
-    <w:lsdException w:name="Placeholder Text" w:unhideWhenUsed="0"/>
-    <w:lsdException w:name="No Spacing" w:semiHidden="0" w:uiPriority="1" w:unhideWhenUsed="0" w:qFormat="1"/>
-    <w:lsdException w:name="Light Shading" w:semiHidden="0" w:uiPriority="60" w:unhideWhenUsed="0"/>
-    <w:lsdException w:name="Light List" w:semiHidden="0" w:uiPriority="61" w:unhideWhenUsed="0"/>
-    <w:lsdException w:name="Light Grid" w:semiHidden="0" w:uiPriority="62" w:unhideWhenUsed="0"/>
-    <w:lsdException w:name="Medium Shading 1" w:semiHidden="0" w:uiPriority="63" w:unhideWhenUsed="0"/>
-    <w:lsdException w:name="Medium Shading 2" w:semiHidden="0" w:uiPriority="64" w:unhideWhenUsed="0"/>
-    <w:lsdException w:name="Medium List 1" w:semiHidden="0" w:uiPriority="65" w:unhideWhenUsed="0"/>
-    <w:lsdException w:name="Medium List 2" w:semiHidden="0" w:uiPriority="66" w:unhideWhenUsed="0"/>
-    <w:lsdException w:name="Medium Grid 1" w:semiHidden="0" w:uiPriority="67" w:unhideWhenUsed="0"/>
-    <w:lsdException w:name="Medium Grid 2" w:semiHidden="0" w:uiPriority="68" w:unhideWhenUsed="0"/>
-    <w:lsdException w:name="Medium Grid 3" w:semiHidden="0" w:uiPriority="69" w:unhideWhenUsed="0"/>
-    <w:lsdException w:name="Dark List" w:semiHidden="0" w:uiPriority="70" w:unhideWhenUsed="0"/>
-    <w:lsdException w:name="Colorful Shading" w:semiHidden="0" w:uiPriority="71" w:unhideWhenUsed="0"/>
-    <w:lsdException w:name="Colorful List" w:semiHidden="0" w:uiPriority="72" w:unhideWhenUsed="0"/>
-    <w:lsdException w:name="Colorful Grid" w:semiHidden="0" w:uiPriority="73" w:unhideWhenUsed="0"/>
-    <w:lsdException w:name="Light Shading Accent 1" w:semiHidden="0" w:uiPriority="60" w:unhideWhenUsed="0"/>
-    <w:lsdException w:name="Light List Accent 1" w:semiHidden="0" w:uiPriority="61" w:unhideWhenUsed="0"/>
-    <w:lsdException w:name="Light Grid Accent 1" w:semiHidden="0" w:uiPriority="62" w:unhideWhenUsed="0"/>
-    <w:lsdException w:name="Medium Shading 1 Accent 1" w:semiHidden="0" w:uiPriority="63" w:unhideWhenUsed="0"/>
-    <w:lsdException w:name="Medium Shading 2 Accent 1" w:semiHidden="0" w:uiPriority="64" w:unhideWhenUsed="0"/>
-    <w:lsdException w:name="Medium List 1 Accent 1" w:semiHidden="0" w:uiPriority="65" w:unhideWhenUsed="0"/>
-    <w:lsdException w:name="Revision" w:unhideWhenUsed="0"/>
-    <w:lsdException w:name="List Paragraph" w:semiHidden="0" w:uiPriority="34" w:unhideWhenUsed="0" w:qFormat="1"/>
-    <w:lsdException w:name="Quote" w:semiHidden="0" w:uiPriority="29" w:unhideWhenUsed="0" w:qFormat="1"/>
-    <w:lsdException w:name="Intense Quote" w:semiHidden="0" w:uiPriority="30" w:unhideWhenUsed="0" w:qFormat="1"/>
-    <w:lsdException w:name="Medium List 2 Accent 1" w:semiHidden="0" w:uiPriority="66" w:unhideWhenUsed="0"/>
-    <w:lsdException w:name="Medium Grid 1 Accent 1" w:semiHidden="0" w:uiPriority="67" w:unhideWhenUsed="0"/>
-    <w:lsdException w:name="Medium Grid 2 Accent 1" w:semiHidden="0" w:uiPriority="68" w:unhideWhenUsed="0"/>
-    <w:lsdException w:name="Medium Grid 3 Accent 1" w:semiHidden="0" w:uiPriority="69" w:unhideWhenUsed="0"/>
-    <w:lsdException w:name="Dark List Accent 1" w:semiHidden="0" w:uiPriority="70" w:unhideWhenUsed="0"/>
-    <w:lsdException w:name="Colorful Shading Accent 1" w:semiHidden="0" w:uiPriority="71" w:unhideWhenUsed="0"/>
-    <w:lsdException w:name="Colorful List Accent 1" w:semiHidden="0" w:uiPriority="72" w:unhideWhenUsed="0"/>
-    <w:lsdException w:name="Colorful Grid Accent 1" w:semiHidden="0" w:uiPriority="73" w:unhideWhenUsed="0"/>
-    <w:lsdException w:name="Light Shading Accent 2" w:semiHidden="0" w:uiPriority="60" w:unhideWhenUsed="0"/>
-    <w:lsdException w:name="Light List Accent 2" w:semiHidden="0" w:uiPriority="61" w:unhideWhenUsed="0"/>
-    <w:lsdException w:name="Light Grid Accent 2" w:semiHidden="0" w:uiPriority="62" w:unhideWhenUsed="0"/>
-    <w:lsdException w:name="Medium Shading 1 Accent 2" w:semiHidden="0" w:uiPriority="63" w:unhideWhenUsed="0"/>
-    <w:lsdException w:name="Medium Shading 2 Accent 2" w:semiHidden="0" w:uiPriority="64" w:unhideWhenUsed="0"/>
-    <w:lsdException w:name="Medium List 1 Accent 2" w:semiHidden="0" w:uiPriority="65" w:unhideWhenUsed="0"/>
-    <w:lsdException w:name="Medium List 2 Accent 2" w:semiHidden="0" w:uiPriority="66" w:unhideWhenUsed="0"/>
-    <w:lsdException w:name="Medium Grid 1 Accent 2" w:semiHidden="0" w:uiPriority="67" w:unhideWhenUsed="0"/>
-    <w:lsdException w:name="Medium Grid 2 Accent 2" w:semiHidden="0" w:uiPriority="68" w:unhideWhenUsed="0"/>
-    <w:lsdException w:name="Medium Grid 3 Accent 2" w:semiHidden="0" w:uiPriority="69" w:unhideWhenUsed="0"/>
-    <w:lsdException w:name="Dark List Accent 2" w:semiHidden="0" w:uiPriority="70" w:unhideWhenUsed="0"/>
-    <w:lsdException w:name="Colorful Shading Accent 2" w:semiHidden="0" w:uiPriority="71" w:unhideWhenUsed="0"/>
-    <w:lsdException w:name="Colorful List Accent 2" w:semiHidden="0" w:uiPriority="72" w:unhideWhenUsed="0"/>
-    <w:lsdException w:name="Colorful Grid Accent 2" w:semiHidden="0" w:uiPriority="73" w:unhideWhenUsed="0"/>
-    <w:lsdException w:name="Light Shading Accent 3" w:semiHidden="0" w:uiPriority="60" w:unhideWhenUsed="0"/>
-    <w:lsdException w:name="Light List Accent 3" w:semiHidden="0" w:uiPriority="61" w:unhideWhenUsed="0"/>
-    <w:lsdException w:name="Light Grid Accent 3" w:semiHidden="0" w:uiPriority="62" w:unhideWhenUsed="0"/>
-    <w:lsdException w:name="Medium Shading 1 Accent 3" w:semiHidden="0" w:uiPriority="63" w:unhideWhenUsed="0"/>
-    <w:lsdException w:name="Medium Shading 2 Accent 3" w:semiHidden="0" w:uiPriority="64" w:unhideWhenUsed="0"/>
-    <w:lsdException w:name="Medium List 1 Accent 3" w:semiHidden="0" w:uiPriority="65" w:unhideWhenUsed="0"/>
-    <w:lsdException w:name="Medium List 2 Accent 3" w:semiHidden="0" w:uiPriority="66" w:unhideWhenUsed="0"/>
-    <w:lsdException w:name="Medium Grid 1 Accent 3" w:semiHidden="0" w:uiPriority="67" w:unhideWhenUsed="0"/>
-    <w:lsdException w:name="Medium Grid 2 Accent 3" w:semiHidden="0" w:uiPriority="68" w:unhideWhenUsed="0"/>
-    <w:lsdException w:name="Medium Grid 3 Accent 3" w:semiHidden="0" w:uiPriority="69" w:unhideWhenUsed="0"/>
-    <w:lsdException w:name="Dark List Accent 3" w:semiHidden="0" w:uiPriority="70" w:unhideWhenUsed="0"/>
-    <w:lsdException w:name="Colorful Shading Accent 3" w:semiHidden="0" w:uiPriority="71" w:unhideWhenUsed="0"/>
-    <w:lsdException w:name="Colorful List Accent 3" w:semiHidden="0" w:uiPriority="72" w:unhideWhenUsed="0"/>
-    <w:lsdException w:name="Colorful Grid Accent 3" w:semiHidden="0" w:uiPriority="73" w:unhideWhenUsed="0"/>
-    <w:lsdException w:name="Light Shading Accent 4" w:semiHidden="0" w:uiPriority="60" w:unhideWhenUsed="0"/>
-    <w:lsdException w:name="Light List Accent 4" w:semiHidden="0" w:uiPriority="61" w:unhideWhenUsed="0"/>
-    <w:lsdException w:name="Light Grid Accent 4" w:semiHidden="0" w:uiPriority="62" w:unhideWhenUsed="0"/>
-    <w:lsdException w:name="Medium Shading 1 Accent 4" w:semiHidden="0" w:uiPriority="63" w:unhideWhenUsed="0"/>
-    <w:lsdException w:name="Medium Shading 2 Accent 4" w:semiHidden="0" w:uiPriority="64" w:unhideWhenUsed="0"/>
-    <w:lsdException w:name="Medium List 1 Accent 4" w:semiHidden="0" w:uiPriority="65" w:unhideWhenUsed="0"/>
-    <w:lsdException w:name="Medium List 2 Accent 4" w:semiHidden="0" w:uiPriority="66" w:unhideWhenUsed="0"/>
-    <w:lsdException w:name="Medium Grid 1 Accent 4" w:semiHidden="0" w:uiPriority="67" w:unhideWhenUsed="0"/>
-    <w:lsdException w:name="Medium Grid 2 Accent 4" w:semiHidden="0" w:uiPriority="68" w:unhideWhenUsed="0"/>
-    <w:lsdException w:name="Medium Grid 3 Accent 4" w:semiHidden="0" w:uiPriority="69" w:unhideWhenUsed="0"/>
-    <w:lsdException w:name="Dark List Accent 4" w:semiHidden="0" w:uiPriority="70" w:unhideWhenUsed="0"/>
-    <w:lsdException w:name="Colorful Shading Accent 4" w:semiHidden="0" w:uiPriority="71" w:unhideWhenUsed="0"/>
-    <w:lsdException w:name="Colorful List Accent 4" w:semiHidden="0" w:uiPriority="72" w:unhideWhenUsed="0"/>
-    <w:lsdException w:name="Colorful Grid Accent 4" w:semiHidden="0" w:uiPriority="73" w:unhideWhenUsed="0"/>
-    <w:lsdException w:name="Light Shading Accent 5" w:semiHidden="0" w:uiPriority="60" w:unhideWhenUsed="0"/>
-    <w:lsdException w:name="Light List Accent 5" w:semiHidden="0" w:uiPriority="61" w:unhideWhenUsed="0"/>
-    <w:lsdException w:name="Light Grid Accent 5" w:semiHidden="0" w:uiPriority="62" w:unhideWhenUsed="0"/>
-    <w:lsdException w:name="Medium Shading 1 Accent 5" w:semiHidden="0" w:uiPriority="63" w:unhideWhenUsed="0"/>
-    <w:lsdException w:name="Medium Shading 2 Accent 5" w:semiHidden="0" w:uiPriority="64" w:unhideWhenUsed="0"/>
-    <w:lsdException w:name="Medium List 1 Accent 5" w:semiHidden="0" w:uiPriority="65" w:unhideWhenUsed="0"/>
-    <w:lsdException w:name="Medium List 2 Accent 5" w:semiHidden="0" w:uiPriority="66" w:unhideWhenUsed="0"/>
-    <w:lsdException w:name="Medium Grid 1 Accent 5" w:semiHidden="0" w:uiPriority="67" w:unhideWhenUsed="0"/>
-    <w:lsdException w:name="Medium Grid 2 Accent 5" w:semiHidden="0" w:uiPriority="68" w:unhideWhenUsed="0"/>
-    <w:lsdException w:name="Medium Grid 3 Accent 5" w:semiHidden="0" w:uiPriority="69" w:unhideWhenUsed="0"/>
-    <w:lsdException w:name="Dark List Accent 5" w:semiHidden="0" w:uiPriority="70" w:unhideWhenUsed="0"/>
-    <w:lsdException w:name="Colorful Shading Accent 5" w:semiHidden="0" w:uiPriority="71" w:unhideWhenUsed="0"/>
-    <w:lsdException w:name="Colorful List Accent 5" w:semiHidden="0" w:uiPriority="72" w:unhideWhenUsed="0"/>
-    <w:lsdException w:name="Colorful Grid Accent 5" w:semiHidden="0" w:uiPriority="73" w:unhideWhenUsed="0"/>
-    <w:lsdException w:name="Light Shading Accent 6" w:semiHidden="0" w:uiPriority="60" w:unhideWhenUsed="0"/>
-    <w:lsdException w:name="Light List Accent 6" w:semiHidden="0" w:uiPriority="61" w:unhideWhenUsed="0"/>
-    <w:lsdException w:name="Light Grid Accent 6" w:semiHidden="0" w:uiPriority="62" w:unhideWhenUsed="0"/>
-    <w:lsdException w:name="Medium Shading 1 Accent 6" w:semiHidden="0" w:uiPriority="63" w:unhideWhenUsed="0"/>
-    <w:lsdException w:name="Medium Shading 2 Accent 6" w:semiHidden="0" w:uiPriority="64" w:unhideWhenUsed="0"/>
-    <w:lsdException w:name="Medium List 1 Accent 6" w:semiHidden="0" w:uiPriority="65" w:unhideWhenUsed="0"/>
-    <w:lsdException w:name="Medium List 2 Accent 6" w:semiHidden="0" w:uiPriority="66" w:unhideWhenUsed="0"/>
-    <w:lsdException w:name="Medium Grid 1 Accent 6" w:semiHidden="0" w:uiPriority="67" w:unhideWhenUsed="0"/>
-    <w:lsdException w:name="Medium Grid 2 Accent 6" w:semiHidden="0" w:uiPriority="68" w:unhideWhenUsed="0"/>
-    <w:lsdException w:name="Medium Grid 3 Accent 6" w:semiHidden="0" w:uiPriority="69" w:unhideWhenUsed="0"/>
-    <w:lsdException w:name="Dark List Accent 6" w:semiHidden="0" w:uiPriority="70" w:unhideWhenUsed="0"/>
-    <w:lsdException w:name="Colorful Shading Accent 6" w:semiHidden="0" w:uiPriority="71" w:unhideWhenUsed="0"/>
-    <w:lsdException w:name="Colorful List Accent 6" w:semiHidden="0" w:uiPriority="72" w:unhideWhenUsed="0"/>
-    <w:lsdException w:name="Colorful Grid Accent 6" w:semiHidden="0" w:uiPriority="73" w:unhideWhenUsed="0"/>
-    <w:lsdException w:name="Subtle Emphasis" w:semiHidden="0" w:uiPriority="19" w:unhideWhenUsed="0" w:qFormat="1"/>
-    <w:lsdException w:name="Intense Emphasis" w:semiHidden="0" w:uiPriority="21" w:unhideWhenUsed="0" w:qFormat="1"/>
-    <w:lsdException w:name="Subtle Reference" w:semiHidden="0" w:uiPriority="31" w:unhideWhenUsed="0" w:qFormat="1"/>
-    <w:lsdException w:name="Intense Reference" w:semiHidden="0" w:uiPriority="32" w:unhideWhenUsed="0" w:qFormat="1"/>
-    <w:lsdException w:name="Book Title" w:semiHidden="0" w:uiPriority="33" w:unhideWhenUsed="0" w:qFormat="1"/>
-    <w:lsdException w:name="Bibliography" w:uiPriority="37"/>
-    <w:lsdException w:name="TOC Heading" w:uiPriority="39" w:qFormat="1"/>
+  <w:latentStyles w:defLockedState="0" w:defUIPriority="99" w:defSemiHidden="0" w:defUnhideWhenUsed="0" w:defQFormat="0" w:count="371">
+    <w:lsdException w:name="Normal" w:uiPriority="0" w:qFormat="1"/>
+    <w:lsdException w:name="heading 1" w:uiPriority="9" w:qFormat="1"/>
+    <w:lsdException w:name="heading 2" w:semiHidden="1" w:uiPriority="9" w:unhideWhenUsed="1" w:qFormat="1"/>
+    <w:lsdException w:name="heading 3" w:semiHidden="1" w:uiPriority="9" w:unhideWhenUsed="1" w:qFormat="1"/>
+    <w:lsdException w:name="heading 4" w:semiHidden="1" w:uiPriority="9" w:unhideWhenUsed="1" w:qFormat="1"/>
+    <w:lsdException w:name="heading 5" w:semiHidden="1" w:uiPriority="9" w:unhideWhenUsed="1" w:qFormat="1"/>
+    <w:lsdException w:name="heading 6" w:semiHidden="1" w:uiPriority="9" w:unhideWhenUsed="1" w:qFormat="1"/>
+    <w:lsdException w:name="heading 7" w:semiHidden="1" w:uiPriority="9" w:unhideWhenUsed="1" w:qFormat="1"/>
+    <w:lsdException w:name="heading 8" w:semiHidden="1" w:uiPriority="9" w:unhideWhenUsed="1" w:qFormat="1"/>
+    <w:lsdException w:name="heading 9" w:semiHidden="1" w:uiPriority="9" w:unhideWhenUsed="1" w:qFormat="1"/>
+    <w:lsdException w:name="index 1" w:semiHidden="1" w:unhideWhenUsed="1"/>
+    <w:lsdException w:name="index 2" w:semiHidden="1" w:unhideWhenUsed="1"/>
+    <w:lsdException w:name="index 3" w:semiHidden="1" w:unhideWhenUsed="1"/>
+    <w:lsdException w:name="index 4" w:semiHidden="1" w:unhideWhenUsed="1"/>
+    <w:lsdException w:name="index 5" w:semiHidden="1" w:unhideWhenUsed="1"/>
+    <w:lsdException w:name="index 6" w:semiHidden="1" w:unhideWhenUsed="1"/>
+    <w:lsdException w:name="index 7" w:semiHidden="1" w:unhideWhenUsed="1"/>
+    <w:lsdException w:name="index 8" w:semiHidden="1" w:unhideWhenUsed="1"/>
+    <w:lsdException w:name="index 9" w:semiHidden="1" w:unhideWhenUsed="1"/>
+    <w:lsdException w:name="toc 1" w:semiHidden="1" w:uiPriority="39" w:unhideWhenUsed="1"/>
+    <w:lsdException w:name="toc 2" w:semiHidden="1" w:uiPriority="39" w:unhideWhenUsed="1"/>
+    <w:lsdException w:name="toc 3" w:semiHidden="1" w:uiPriority="39" w:unhideWhenUsed="1"/>
+    <w:lsdException w:name="toc 4" w:semiHidden="1" w:uiPriority="39" w:unhideWhenUsed="1"/>
+    <w:lsdException w:name="toc 5" w:semiHidden="1" w:uiPriority="39" w:unhideWhenUsed="1"/>
+    <w:lsdException w:name="toc 6" w:semiHidden="1" w:uiPriority="39" w:unhideWhenUsed="1"/>
+    <w:lsdException w:name="toc 7" w:semiHidden="1" w:uiPriority="39" w:unhideWhenUsed="1"/>
+    <w:lsdException w:name="toc 8" w:semiHidden="1" w:uiPriority="39" w:unhideWhenUsed="1"/>
+    <w:lsdException w:name="toc 9" w:semiHidden="1" w:uiPriority="39" w:unhideWhenUsed="1"/>
+    <w:lsdException w:name="Normal Indent" w:semiHidden="1" w:unhideWhenUsed="1"/>
+    <w:lsdException w:name="footnote text" w:semiHidden="1" w:unhideWhenUsed="1"/>
+    <w:lsdException w:name="annotation text" w:semiHidden="1" w:unhideWhenUsed="1"/>
+    <w:lsdException w:name="header" w:semiHidden="1" w:unhideWhenUsed="1"/>
+    <w:lsdException w:name="footer" w:semiHidden="1" w:unhideWhenUsed="1"/>
+    <w:lsdException w:name="index heading" w:semiHidden="1" w:unhideWhenUsed="1"/>
+    <w:lsdException w:name="caption" w:semiHidden="1" w:uiPriority="35" w:unhideWhenUsed="1" w:qFormat="1"/>
+    <w:lsdException w:name="table of figures" w:semiHidden="1" w:unhideWhenUsed="1"/>
+    <w:lsdException w:name="envelope address" w:semiHidden="1" w:unhideWhenUsed="1"/>
+    <w:lsdException w:name="envelope return" w:semiHidden="1" w:unhideWhenUsed="1"/>
+    <w:lsdException w:name="footnote reference" w:semiHidden="1" w:unhideWhenUsed="1"/>
+    <w:lsdException w:name="annotation reference" w:semiHidden="1" w:unhideWhenUsed="1"/>
+    <w:lsdException w:name="line number" w:semiHidden="1" w:unhideWhenUsed="1"/>
+    <w:lsdException w:name="page number" w:semiHidden="1" w:unhideWhenUsed="1"/>
+    <w:lsdException w:name="endnote reference" w:semiHidden="1" w:unhideWhenUsed="1"/>
+    <w:lsdException w:name="endnote text" w:semiHidden="1" w:unhideWhenUsed="1"/>
+    <w:lsdException w:name="table of authorities" w:semiHidden="1" w:unhideWhenUsed="1"/>
+    <w:lsdException w:name="macro" w:semiHidden="1" w:unhideWhenUsed="1"/>
+    <w:lsdException w:name="toa heading" w:semiHidden="1" w:unhideWhenUsed="1"/>
+    <w:lsdException w:name="List" w:semiHidden="1" w:unhideWhenUsed="1"/>
+    <w:lsdException w:name="List Bullet" w:semiHidden="1" w:unhideWhenUsed="1"/>
+    <w:lsdException w:name="List Number" w:semiHidden="1" w:unhideWhenUsed="1"/>
+    <w:lsdException w:name="List 2" w:semiHidden="1" w:unhideWhenUsed="1"/>
+    <w:lsdException w:name="List 3" w:semiHidden="1" w:unhideWhenUsed="1"/>
+    <w:lsdException w:name="List 4" w:semiHidden="1" w:unhideWhenUsed="1"/>
+    <w:lsdException w:name="List 5" w:semiHidden="1" w:unhideWhenUsed="1"/>
+    <w:lsdException w:name="List Bullet 2" w:semiHidden="1" w:unhideWhenUsed="1"/>
+    <w:lsdException w:name="List Bullet 3" w:semiHidden="1" w:unhideWhenUsed="1"/>
+    <w:lsdException w:name="List Bullet 4" w:semiHidden="1" w:unhideWhenUsed="1"/>
+    <w:lsdException w:name="List Bullet 5" w:semiHidden="1" w:unhideWhenUsed="1"/>
+    <w:lsdException w:name="List Number 2" w:semiHidden="1" w:unhideWhenUsed="1"/>
+    <w:lsdException w:name="List Number 3" w:semiHidden="1" w:unhideWhenUsed="1"/>
+    <w:lsdException w:name="List Number 4" w:semiHidden="1" w:unhideWhenUsed="1"/>
+    <w:lsdException w:name="List Number 5" w:semiHidden="1" w:unhideWhenUsed="1"/>
+    <w:lsdException w:name="Title" w:uiPriority="10" w:qFormat="1"/>
+    <w:lsdException w:name="Closing" w:semiHidden="1" w:unhideWhenUsed="1"/>
+    <w:lsdException w:name="Signature" w:semiHidden="1" w:unhideWhenUsed="1"/>
+    <w:lsdException w:name="Default Paragraph Font" w:semiHidden="1" w:uiPriority="1" w:unhideWhenUsed="1"/>
+    <w:lsdException w:name="Body Text" w:semiHidden="1" w:unhideWhenUsed="1"/>
+    <w:lsdException w:name="Body Text Indent" w:semiHidden="1" w:unhideWhenUsed="1"/>
+    <w:lsdException w:name="List Continue" w:semiHidden="1" w:unhideWhenUsed="1"/>
+    <w:lsdException w:name="List Continue 2" w:semiHidden="1" w:unhideWhenUsed="1"/>
+    <w:lsdException w:name="List Continue 3" w:semiHidden="1" w:unhideWhenUsed="1"/>
+    <w:lsdException w:name="List Continue 4" w:semiHidden="1" w:unhideWhenUsed="1"/>
+    <w:lsdException w:name="List Continue 5" w:semiHidden="1" w:unhideWhenUsed="1"/>
+    <w:lsdException w:name="Message Header" w:semiHidden="1" w:unhideWhenUsed="1"/>
+    <w:lsdException w:name="Subtitle" w:uiPriority="11" w:qFormat="1"/>
+    <w:lsdException w:name="Salutation" w:semiHidden="1" w:unhideWhenUsed="1"/>
+    <w:lsdException w:name="Date" w:semiHidden="1" w:unhideWhenUsed="1"/>
+    <w:lsdException w:name="Body Text First Indent" w:semiHidden="1" w:unhideWhenUsed="1"/>
+    <w:lsdException w:name="Body Text First Indent 2" w:semiHidden="1" w:unhideWhenUsed="1"/>
+    <w:lsdException w:name="Note Heading" w:semiHidden="1" w:unhideWhenUsed="1"/>
+    <w:lsdException w:name="Body Text 2" w:semiHidden="1" w:unhideWhenUsed="1"/>
+    <w:lsdException w:name="Body Text 3" w:semiHidden="1" w:unhideWhenUsed="1"/>
+    <w:lsdException w:name="Body Text Indent 2" w:semiHidden="1" w:unhideWhenUsed="1"/>
+    <w:lsdException w:name="Body Text Indent 3" w:semiHidden="1" w:unhideWhenUsed="1"/>
+    <w:lsdException w:name="Block Text" w:semiHidden="1" w:unhideWhenUsed="1"/>
+    <w:lsdException w:name="Hyperlink" w:semiHidden="1" w:unhideWhenUsed="1"/>
+    <w:lsdException w:name="FollowedHyperlink" w:semiHidden="1" w:unhideWhenUsed="1"/>
+    <w:lsdException w:name="Strong" w:uiPriority="22" w:qFormat="1"/>
+    <w:lsdException w:name="Emphasis" w:uiPriority="20" w:qFormat="1"/>
+    <w:lsdException w:name="Document Map" w:semiHidden="1" w:unhideWhenUsed="1"/>
+    <w:lsdException w:name="Plain Text" w:semiHidden="1" w:unhideWhenUsed="1"/>
+    <w:lsdException w:name="E-mail Signature" w:semiHidden="1" w:unhideWhenUsed="1"/>
+    <w:lsdException w:name="HTML Top of Form" w:semiHidden="1" w:unhideWhenUsed="1"/>
+    <w:lsdException w:name="HTML Bottom of Form" w:semiHidden="1" w:unhideWhenUsed="1"/>
+    <w:lsdException w:name="Normal (Web)" w:semiHidden="1" w:unhideWhenUsed="1"/>
+    <w:lsdException w:name="HTML Acronym" w:semiHidden="1" w:unhideWhenUsed="1"/>
+    <w:lsdException w:name="HTML Address" w:semiHidden="1" w:unhideWhenUsed="1"/>
+    <w:lsdException w:name="HTML Cite" w:semiHidden="1" w:unhideWhenUsed="1"/>
+    <w:lsdException w:name="HTML Code" w:semiHidden="1" w:unhideWhenUsed="1"/>
+    <w:lsdException w:name="HTML Definition" w:semiHidden="1" w:unhideWhenUsed="1"/>
+    <w:lsdException w:name="HTML Keyboard" w:semiHidden="1" w:unhideWhenUsed="1"/>
+    <w:lsdException w:name="HTML Preformatted" w:semiHidden="1" w:unhideWhenUsed="1"/>
+    <w:lsdException w:name="HTML Sample" w:semiHidden="1" w:unhideWhenUsed="1"/>
+    <w:lsdException w:name="HTML Typewriter" w:semiHidden="1" w:unhideWhenUsed="1"/>
+    <w:lsdException w:name="HTML Variable" w:semiHidden="1" w:unhideWhenUsed="1"/>
+    <w:lsdException w:name="Normal Table" w:semiHidden="1" w:unhideWhenUsed="1"/>
+    <w:lsdException w:name="annotation subject" w:semiHidden="1" w:unhideWhenUsed="1"/>
+    <w:lsdException w:name="No List" w:semiHidden="1" w:unhideWhenUsed="1"/>
+    <w:lsdException w:name="Outline List 1" w:semiHidden="1" w:unhideWhenUsed="1"/>
+    <w:lsdException w:name="Outline List 2" w:semiHidden="1" w:unhideWhenUsed="1"/>
+    <w:lsdException w:name="Outline List 3" w:semiHidden="1" w:unhideWhenUsed="1"/>
+    <w:lsdException w:name="Table Simple 1" w:semiHidden="1" w:unhideWhenUsed="1"/>
+    <w:lsdException w:name="Table Simple 2" w:semiHidden="1" w:unhideWhenUsed="1"/>
+    <w:lsdException w:name="Table Simple 3" w:semiHidden="1" w:unhideWhenUsed="1"/>
+    <w:lsdException w:name="Table Classic 1" w:semiHidden="1" w:unhideWhenUsed="1"/>
+    <w:lsdException w:name="Table Classic 2" w:semiHidden="1" w:unhideWhenUsed="1"/>
+    <w:lsdException w:name="Table Classic 3" w:semiHidden="1" w:unhideWhenUsed="1"/>
+    <w:lsdException w:name="Table Classic 4" w:semiHidden="1" w:unhideWhenUsed="1"/>
+    <w:lsdException w:name="Table Colorful 1" w:semiHidden="1" w:unhideWhenUsed="1"/>
+    <w:lsdException w:name="Table Colorful 2" w:semiHidden="1" w:unhideWhenUsed="1"/>
+    <w:lsdException w:name="Table Colorful 3" w:semiHidden="1" w:unhideWhenUsed="1"/>
+    <w:lsdException w:name="Table Columns 1" w:semiHidden="1" w:unhideWhenUsed="1"/>
+    <w:lsdException w:name="Table Columns 2" w:semiHidden="1" w:unhideWhenUsed="1"/>
+    <w:lsdException w:name="Table Columns 3" w:semiHidden="1" w:unhideWhenUsed="1"/>
+    <w:lsdException w:name="Table Columns 4" w:semiHidden="1" w:unhideWhenUsed="1"/>
+    <w:lsdException w:name="Table Columns 5" w:semiHidden="1" w:unhideWhenUsed="1"/>
+    <w:lsdException w:name="Table Grid 1" w:semiHidden="1" w:unhideWhenUsed="1"/>
+    <w:lsdException w:name="Table Grid 2" w:semiHidden="1" w:unhideWhenUsed="1"/>
+    <w:lsdException w:name="Table Grid 3" w:semiHidden="1" w:unhideWhenUsed="1"/>
+    <w:lsdException w:name="Table Grid 4" w:semiHidden="1" w:unhideWhenUsed="1"/>
+    <w:lsdException w:name="Table Grid 5" w:semiHidden="1" w:unhideWhenUsed="1"/>
+    <w:lsdException w:name="Table Grid 6" w:semiHidden="1" w:unhideWhenUsed="1"/>
+    <w:lsdException w:name="Table Grid 7" w:semiHidden="1" w:unhideWhenUsed="1"/>
+    <w:lsdException w:name="Table Grid 8" w:semiHidden="1" w:unhideWhenUsed="1"/>
+    <w:lsdException w:name="Table List 1" w:semiHidden="1" w:unhideWhenUsed="1"/>
+    <w:lsdException w:name="Table List 2" w:semiHidden="1" w:unhideWhenUsed="1"/>
+    <w:lsdException w:name="Table List 3" w:semiHidden="1" w:unhideWhenUsed="1"/>
+    <w:lsdException w:name="Table List 4" w:semiHidden="1" w:unhideWhenUsed="1"/>
+    <w:lsdException w:name="Table List 5" w:semiHidden="1" w:unhideWhenUsed="1"/>
+    <w:lsdException w:name="Table List 6" w:semiHidden="1" w:unhideWhenUsed="1"/>
+    <w:lsdException w:name="Table List 7" w:semiHidden="1" w:unhideWhenUsed="1"/>
+    <w:lsdException w:name="Table List 8" w:semiHidden="1" w:unhideWhenUsed="1"/>
+    <w:lsdException w:name="Table 3D effects 1" w:semiHidden="1" w:unhideWhenUsed="1"/>
+    <w:lsdException w:name="Table 3D effects 2" w:semiHidden="1" w:unhideWhenUsed="1"/>
+    <w:lsdException w:name="Table 3D effects 3" w:semiHidden="1" w:unhideWhenUsed="1"/>
+    <w:lsdException w:name="Table Contemporary" w:semiHidden="1" w:unhideWhenUsed="1"/>
+    <w:lsdException w:name="Table Elegant" w:semiHidden="1" w:unhideWhenUsed="1"/>
+    <w:lsdException w:name="Table Professional" w:semiHidden="1" w:unhideWhenUsed="1"/>
+    <w:lsdException w:name="Table Subtle 1" w:semiHidden="1" w:unhideWhenUsed="1"/>
+    <w:lsdException w:name="Table Subtle 2" w:semiHidden="1" w:unhideWhenUsed="1"/>
+    <w:lsdException w:name="Table Web 1" w:semiHidden="1" w:unhideWhenUsed="1"/>
+    <w:lsdException w:name="Table Web 2" w:semiHidden="1" w:unhideWhenUsed="1"/>
+    <w:lsdException w:name="Table Web 3" w:semiHidden="1" w:unhideWhenUsed="1"/>
+    <w:lsdException w:name="Balloon Text" w:semiHidden="1" w:unhideWhenUsed="1"/>
+    <w:lsdException w:name="Table Grid" w:uiPriority="39"/>
+    <w:lsdException w:name="Table Theme" w:semiHidden="1" w:unhideWhenUsed="1"/>
+    <w:lsdException w:name="Placeholder Text" w:semiHidden="1"/>
+    <w:lsdException w:name="No Spacing" w:uiPriority="1" w:qFormat="1"/>
+    <w:lsdException w:name="Light Shading" w:uiPriority="60"/>
+    <w:lsdException w:name="Light List" w:uiPriority="61"/>
+    <w:lsdException w:name="Light Grid" w:uiPriority="62"/>
+    <w:lsdException w:name="Medium Shading 1" w:uiPriority="63"/>
+    <w:lsdException w:name="Medium Shading 2" w:uiPriority="64"/>
+    <w:lsdException w:name="Medium List 1" w:uiPriority="65"/>
+    <w:lsdException w:name="Medium List 2" w:uiPriority="66"/>
+    <w:lsdException w:name="Medium Grid 1" w:uiPriority="67"/>
+    <w:lsdException w:name="Medium Grid 2" w:uiPriority="68"/>
+    <w:lsdException w:name="Medium Grid 3" w:uiPriority="69"/>
+    <w:lsdException w:name="Dark List" w:uiPriority="70"/>
+    <w:lsdException w:name="Colorful Shading" w:uiPriority="71"/>
+    <w:lsdException w:name="Colorful List" w:uiPriority="72"/>
+    <w:lsdException w:name="Colorful Grid" w:uiPriority="73"/>
+    <w:lsdException w:name="Light Shading Accent 1" w:uiPriority="60"/>
+    <w:lsdException w:name="Light List Accent 1" w:uiPriority="61"/>
+    <w:lsdException w:name="Light Grid Accent 1" w:uiPriority="62"/>
+    <w:lsdException w:name="Medium Shading 1 Accent 1" w:uiPriority="63"/>
+    <w:lsdException w:name="Medium Shading 2 Accent 1" w:uiPriority="64"/>
+    <w:lsdException w:name="Medium List 1 Accent 1" w:uiPriority="65"/>
+    <w:lsdException w:name="Revision" w:semiHidden="1"/>
+    <w:lsdException w:name="List Paragraph" w:uiPriority="34" w:qFormat="1"/>
+    <w:lsdException w:name="Quote" w:uiPriority="29" w:qFormat="1"/>
+    <w:lsdException w:name="Intense Quote" w:uiPriority="30" w:qFormat="1"/>
+    <w:lsdException w:name="Medium List 2 Accent 1" w:uiPriority="66"/>
+    <w:lsdException w:name="Medium Grid 1 Accent 1" w:uiPriority="67"/>
+    <w:lsdException w:name="Medium Grid 2 Accent 1" w:uiPriority="68"/>
+    <w:lsdException w:name="Medium Grid 3 Accent 1" w:uiPriority="69"/>
+    <w:lsdException w:name="Dark List Accent 1" w:uiPriority="70"/>
+    <w:lsdException w:name="Colorful Shading Accent 1" w:uiPriority="71"/>
+    <w:lsdException w:name="Colorful List Accent 1" w:uiPriority="72"/>
+    <w:lsdException w:name="Colorful Grid Accent 1" w:uiPriority="73"/>
+    <w:lsdException w:name="Light Shading Accent 2" w:uiPriority="60"/>
+    <w:lsdException w:name="Light List Accent 2" w:uiPriority="61"/>
+    <w:lsdException w:name="Light Grid Accent 2" w:uiPriority="62"/>
+    <w:lsdException w:name="Medium Shading 1 Accent 2" w:uiPriority="63"/>
+    <w:lsdException w:name="Medium Shading 2 Accent 2" w:uiPriority="64"/>
+    <w:lsdException w:name="Medium List 1 Accent 2" w:uiPriority="65"/>
+    <w:lsdException w:name="Medium List 2 Accent 2" w:uiPriority="66"/>
+    <w:lsdException w:name="Medium Grid 1 Accent 2" w:uiPriority="67"/>
+    <w:lsdException w:name="Medium Grid 2 Accent 2" w:uiPriority="68"/>
+    <w:lsdException w:name="Medium Grid 3 Accent 2" w:uiPriority="69"/>
+    <w:lsdException w:name="Dark List Accent 2" w:uiPriority="70"/>
+    <w:lsdException w:name="Colorful Shading Accent 2" w:uiPriority="71"/>
+    <w:lsdException w:name="Colorful List Accent 2" w:uiPriority="72"/>
+    <w:lsdException w:name="Colorful Grid Accent 2" w:uiPriority="73"/>
+    <w:lsdException w:name="Light Shading Accent 3" w:uiPriority="60"/>
+    <w:lsdException w:name="Light List Accent 3" w:uiPriority="61"/>
+    <w:lsdException w:name="Light Grid Accent 3" w:uiPriority="62"/>
+    <w:lsdException w:name="Medium Shading 1 Accent 3" w:uiPriority="63"/>
+    <w:lsdException w:name="Medium Shading 2 Accent 3" w:uiPriority="64"/>
+    <w:lsdException w:name="Medium List 1 Accent 3" w:uiPriority="65"/>
+    <w:lsdException w:name="Medium List 2 Accent 3" w:uiPriority="66"/>
+    <w:lsdException w:name="Medium Grid 1 Accent 3" w:uiPriority="67"/>
+    <w:lsdException w:name="Medium Grid 2 Accent 3" w:uiPriority="68"/>
+    <w:lsdException w:name="Medium Grid 3 Accent 3" w:uiPriority="69"/>
+    <w:lsdException w:name="Dark List Accent 3" w:uiPriority="70"/>
+    <w:lsdException w:name="Colorful Shading Accent 3" w:uiPriority="71"/>
+    <w:lsdException w:name="Colorful List Accent 3" w:uiPriority="72"/>
+    <w:lsdException w:name="Colorful Grid Accent 3" w:uiPriority="73"/>
+    <w:lsdException w:name="Light Shading Accent 4" w:uiPriority="60"/>
+    <w:lsdException w:name="Light List Accent 4" w:uiPriority="61"/>
+    <w:lsdException w:name="Light Grid Accent 4" w:uiPriority="62"/>
+    <w:lsdException w:name="Medium Shading 1 Accent 4" w:uiPriority="63"/>
+    <w:lsdException w:name="Medium Shading 2 Accent 4" w:uiPriority="64"/>
+    <w:lsdException w:name="Medium List 1 Accent 4" w:uiPriority="65"/>
+    <w:lsdException w:name="Medium List 2 Accent 4" w:uiPriority="66"/>
+    <w:lsdException w:name="Medium Grid 1 Accent 4" w:uiPriority="67"/>
+    <w:lsdException w:name="Medium Grid 2 Accent 4" w:uiPriority="68"/>
+    <w:lsdException w:name="Medium Grid 3 Accent 4" w:uiPriority="69"/>
+    <w:lsdException w:name="Dark List Accent 4" w:uiPriority="70"/>
+    <w:lsdException w:name="Colorful Shading Accent 4" w:uiPriority="71"/>
+    <w:lsdException w:name="Colorful List Accent 4" w:uiPriority="72"/>
+    <w:lsdException w:name="Colorful Grid Accent 4" w:uiPriority="73"/>
+    <w:lsdException w:name="Light Shading Accent 5" w:uiPriority="60"/>
+    <w:lsdException w:name="Light List Accent 5" w:uiPriority="61"/>
+    <w:lsdException w:name="Light Grid Accent 5" w:uiPriority="62"/>
+    <w:lsdException w:name="Medium Shading 1 Accent 5" w:uiPriority="63"/>
+    <w:lsdException w:name="Medium Shading 2 Accent 5" w:uiPriority="64"/>
+    <w:lsdException w:name="Medium List 1 Accent 5" w:uiPriority="65"/>
+    <w:lsdException w:name="Medium List 2 Accent 5" w:uiPriority="66"/>
+    <w:lsdException w:name="Medium Grid 1 Accent 5" w:uiPriority="67"/>
+    <w:lsdException w:name="Medium Grid 2 Accent 5" w:uiPriority="68"/>
+    <w:lsdException w:name="Medium Grid 3 Accent 5" w:uiPriority="69"/>
+    <w:lsdException w:name="Dark List Accent 5" w:uiPriority="70"/>
+    <w:lsdException w:name="Colorful Shading Accent 5" w:uiPriority="71"/>
+    <w:lsdException w:name="Colorful List Accent 5" w:uiPriority="72"/>
+    <w:lsdException w:name="Colorful Grid Accent 5" w:uiPriority="73"/>
+    <w:lsdException w:name="Light Shading Accent 6" w:uiPriority="60"/>
+    <w:lsdException w:name="Light List Accent 6" w:uiPriority="61"/>
+    <w:lsdException w:name="Light Grid Accent 6" w:uiPriority="62"/>
+    <w:lsdException w:name="Medium Shading 1 Accent 6" w:uiPriority="63"/>
+    <w:lsdException w:name="Medium Shading 2 Accent 6" w:uiPriority="64"/>
+    <w:lsdException w:name="Medium List 1 Accent 6" w:uiPriority="65"/>
+    <w:lsdException w:name="Medium List 2 Accent 6" w:uiPriority="66"/>
+    <w:lsdException w:name="Medium Grid 1 Accent 6" w:uiPriority="67"/>
+    <w:lsdException w:name="Medium Grid 2 Accent 6" w:uiPriority="68"/>
+    <w:lsdException w:name="Medium Grid 3 Accent 6" w:uiPriority="69"/>
+    <w:lsdException w:name="Dark List Accent 6" w:uiPriority="70"/>
+    <w:lsdException w:name="Colorful Shading Accent 6" w:uiPriority="71"/>
+    <w:lsdException w:name="Colorful List Accent 6" w:uiPriority="72"/>
+    <w:lsdException w:name="Colorful Grid Accent 6" w:uiPriority="73"/>
+    <w:lsdException w:name="Subtle Emphasis" w:uiPriority="19" w:qFormat="1"/>
+    <w:lsdException w:name="Intense Emphasis" w:uiPriority="21" w:qFormat="1"/>
+    <w:lsdException w:name="Subtle Reference" w:uiPriority="31" w:qFormat="1"/>
+    <w:lsdException w:name="Intense Reference" w:uiPriority="32" w:qFormat="1"/>
+    <w:lsdException w:name="Book Title" w:uiPriority="33" w:qFormat="1"/>
+    <w:lsdException w:name="Bibliography" w:semiHidden="1" w:uiPriority="37" w:unhideWhenUsed="1"/>
+    <w:lsdException w:name="TOC Heading" w:semiHidden="1" w:uiPriority="39" w:unhideWhenUsed="1" w:qFormat="1"/>
+    <w:lsdException w:name="Plain Table 1" w:uiPriority="41"/>
+    <w:lsdException w:name="Plain Table 2" w:uiPriority="42"/>
+    <w:lsdException w:name="Plain Table 3" w:uiPriority="43"/>
+    <w:lsdException w:name="Plain Table 4" w:uiPriority="44"/>
+    <w:lsdException w:name="Plain Table 5" w:uiPriority="45"/>
+    <w:lsdException w:name="Grid Table Light" w:uiPriority="40"/>
+    <w:lsdException w:name="Grid Table 1 Light" w:uiPriority="46"/>
+    <w:lsdException w:name="Grid Table 2" w:uiPriority="47"/>
+    <w:lsdException w:name="Grid Table 3" w:uiPriority="48"/>
+    <w:lsdException w:name="Grid Table 4" w:uiPriority="49"/>
+    <w:lsdException w:name="Grid Table 5 Dark" w:uiPriority="50"/>
+    <w:lsdException w:name="Grid Table 6 Colorful" w:uiPriority="51"/>
+    <w:lsdException w:name="Grid Table 7 Colorful" w:uiPriority="52"/>
+    <w:lsdException w:name="Grid Table 1 Light Accent 1" w:uiPriority="46"/>
+    <w:lsdException w:name="Grid Table 2 Accent 1" w:uiPriority="47"/>
+    <w:lsdException w:name="Grid Table 3 Accent 1" w:uiPriority="48"/>
+    <w:lsdException w:name="Grid Table 4 Accent 1" w:uiPriority="49"/>
+    <w:lsdException w:name="Grid Table 5 Dark Accent 1" w:uiPriority="50"/>
+    <w:lsdException w:name="Grid Table 6 Colorful Accent 1" w:uiPriority="51"/>
+    <w:lsdException w:name="Grid Table 7 Colorful Accent 1" w:uiPriority="52"/>
+    <w:lsdException w:name="Grid Table 1 Light Accent 2" w:uiPriority="46"/>
+    <w:lsdException w:name="Grid Table 2 Accent 2" w:uiPriority="47"/>
+    <w:lsdException w:name="Grid Table 3 Accent 2" w:uiPriority="48"/>
+    <w:lsdException w:name="Grid Table 4 Accent 2" w:uiPriority="49"/>
+    <w:lsdException w:name="Grid Table 5 Dark Accent 2" w:uiPriority="50"/>
+    <w:lsdException w:name="Grid Table 6 Colorful Accent 2" w:uiPriority="51"/>
+    <w:lsdException w:name="Grid Table 7 Colorful Accent 2" w:uiPriority="52"/>
+    <w:lsdException w:name="Grid Table 1 Light Accent 3" w:uiPriority="46"/>
+    <w:lsdException w:name="Grid Table 2 Accent 3" w:uiPriority="47"/>
+    <w:lsdException w:name="Grid Table 3 Accent 3" w:uiPriority="48"/>
+    <w:lsdException w:name="Grid Table 4 Accent 3" w:uiPriority="49"/>
+    <w:lsdException w:name="Grid Table 5 Dark Accent 3" w:uiPriority="50"/>
+    <w:lsdException w:name="Grid Table 6 Colorful Accent 3" w:uiPriority="51"/>
+    <w:lsdException w:name="Grid Table 7 Colorful Accent 3" w:uiPriority="52"/>
+    <w:lsdException w:name="Grid Table 1 Light Accent 4" w:uiPriority="46"/>
+    <w:lsdException w:name="Grid Table 2 Accent 4" w:uiPriority="47"/>
+    <w:lsdException w:name="Grid Table 3 Accent 4" w:uiPriority="48"/>
+    <w:lsdException w:name="Grid Table 4 Accent 4" w:uiPriority="49"/>
+    <w:lsdException w:name="Grid Table 5 Dark Accent 4" w:uiPriority="50"/>
+    <w:lsdException w:name="Grid Table 6 Colorful Accent 4" w:uiPriority="51"/>
+    <w:lsdException w:name="Grid Table 7 Colorful Accent 4" w:uiPriority="52"/>
+    <w:lsdException w:name="Grid Table 1 Light Accent 5" w:uiPriority="46"/>
+    <w:lsdException w:name="Grid Table 2 Accent 5" w:uiPriority="47"/>
+    <w:lsdException w:name="Grid Table 3 Accent 5" w:uiPriority="48"/>
+    <w:lsdException w:name="Grid Table 4 Accent 5" w:uiPriority="49"/>
+    <w:lsdException w:name="Grid Table 5 Dark Accent 5" w:uiPriority="50"/>
+    <w:lsdException w:name="Grid Table 6 Colorful Accent 5" w:uiPriority="51"/>
+    <w:lsdException w:name="Grid Table 7 Colorful Accent 5" w:uiPriority="52"/>
+    <w:lsdException w:name="Grid Table 1 Light Accent 6" w:uiPriority="46"/>
+    <w:lsdException w:name="Grid Table 2 Accent 6" w:uiPriority="47"/>
+    <w:lsdException w:name="Grid Table 3 Accent 6" w:uiPriority="48"/>
+    <w:lsdException w:name="Grid Table 4 Accent 6" w:uiPriority="49"/>
+    <w:lsdException w:name="Grid Table 5 Dark Accent 6" w:uiPriority="50"/>
+    <w:lsdException w:name="Grid Table 6 Colorful Accent 6" w:uiPriority="51"/>
+    <w:lsdException w:name="Grid Table 7 Colorful Accent 6" w:uiPriority="52"/>
+    <w:lsdException w:name="List Table 1 Light" w:uiPriority="46"/>
+    <w:lsdException w:name="List Table 2" w:uiPriority="47"/>
+    <w:lsdException w:name="List Table 3" w:uiPriority="48"/>
+    <w:lsdException w:name="List Table 4" w:uiPriority="49"/>
+    <w:lsdException w:name="List Table 5 Dark" w:uiPriority="50"/>
+    <w:lsdException w:name="List Table 6 Colorful" w:uiPriority="51"/>
+    <w:lsdException w:name="List Table 7 Colorful" w:uiPriority="52"/>
+    <w:lsdException w:name="List Table 1 Light Accent 1" w:uiPriority="46"/>
+    <w:lsdException w:name="List Table 2 Accent 1" w:uiPriority="47"/>
+    <w:lsdException w:name="List Table 3 Accent 1" w:uiPriority="48"/>
+    <w:lsdException w:name="List Table 4 Accent 1" w:uiPriority="49"/>
+    <w:lsdException w:name="List Table 5 Dark Accent 1" w:uiPriority="50"/>
+    <w:lsdException w:name="List Table 6 Colorful Accent 1" w:uiPriority="51"/>
+    <w:lsdException w:name="List Table 7 Colorful Accent 1" w:uiPriority="52"/>
+    <w:lsdException w:name="List Table 1 Light Accent 2" w:uiPriority="46"/>
+    <w:lsdException w:name="List Table 2 Accent 2" w:uiPriority="47"/>
+    <w:lsdException w:name="List Table 3 Accent 2" w:uiPriority="48"/>
+    <w:lsdException w:name="List Table 4 Accent 2" w:uiPriority="49"/>
+    <w:lsdException w:name="List Table 5 Dark Accent 2" w:uiPriority="50"/>
+    <w:lsdException w:name="List Table 6 Colorful Accent 2" w:uiPriority="51"/>
+    <w:lsdException w:name="List Table 7 Colorful Accent 2" w:uiPriority="52"/>
+    <w:lsdException w:name="List Table 1 Light Accent 3" w:uiPriority="46"/>
+    <w:lsdException w:name="List Table 2 Accent 3" w:uiPriority="47"/>
+    <w:lsdException w:name="List Table 3 Accent 3" w:uiPriority="48"/>
+    <w:lsdException w:name="List Table 4 Accent 3" w:uiPriority="49"/>
+    <w:lsdException w:name="List Table 5 Dark Accent 3" w:uiPriority="50"/>
+    <w:lsdException w:name="List Table 6 Colorful Accent 3" w:uiPriority="51"/>
+    <w:lsdException w:name="List Table 7 Colorful Accent 3" w:uiPriority="52"/>
+    <w:lsdException w:name="List Table 1 Light Accent 4" w:uiPriority="46"/>
+    <w:lsdException w:name="List Table 2 Accent 4" w:uiPriority="47"/>
+    <w:lsdException w:name="List Table 3 Accent 4" w:uiPriority="48"/>
+    <w:lsdException w:name="List Table 4 Accent 4" w:uiPriority="49"/>
+    <w:lsdException w:name="List Table 5 Dark Accent 4" w:uiPriority="50"/>
+    <w:lsdException w:name="List Table 6 Colorful Accent 4" w:uiPriority="51"/>
+    <w:lsdException w:name="List Table 7 Colorful Accent 4" w:uiPriority="52"/>
+    <w:lsdException w:name="List Table 1 Light Accent 5" w:uiPriority="46"/>
+    <w:lsdException w:name="List Table 2 Accent 5" w:uiPriority="47"/>
+    <w:lsdException w:name="List Table 3 Accent 5" w:uiPriority="48"/>
+    <w:lsdException w:name="List Table 4 Accent 5" w:uiPriority="49"/>
+    <w:lsdException w:name="List Table 5 Dark Accent 5" w:uiPriority="50"/>
+    <w:lsdException w:name="List Table 6 Colorful Accent 5" w:uiPriority="51"/>
+    <w:lsdException w:name="List Table 7 Colorful Accent 5" w:uiPriority="52"/>
+    <w:lsdException w:name="List Table 1 Light Accent 6" w:uiPriority="46"/>
+    <w:lsdException w:name="List Table 2 Accent 6" w:uiPriority="47"/>
+    <w:lsdException w:name="List Table 3 Accent 6" w:uiPriority="48"/>
+    <w:lsdException w:name="List Table 4 Accent 6" w:uiPriority="49"/>
+    <w:lsdException w:name="List Table 5 Dark Accent 6" w:uiPriority="50"/>
+    <w:lsdException w:name="List Table 6 Colorful Accent 6" w:uiPriority="51"/>
+    <w:lsdException w:name="List Table 7 Colorful Accent 6" w:uiPriority="52"/>
   </w:latentStyles>
   <w:style w:type="paragraph" w:default="1" w:styleId="Normal">
     <w:name w:val="Normal"/>
@@ -16723,7 +16617,7 @@
   <a:extraClrSchemeLst/>
   <a:extLst>
     <a:ext uri="{05A4C25C-085E-4340-85A3-A5531E510DB2}">
-      <thm15:themeFamily xmlns:thm15="http://schemas.microsoft.com/office/thememl/2012/main" xmlns="" name="Office Theme" id="{62F939B6-93AF-4DB8-9C6B-D6C7DFDC589F}" vid="{4A3C46E8-61CC-4603-A589-7422A47A8E4A}"/>
+      <thm15:themeFamily xmlns:thm15="http://schemas.microsoft.com/office/thememl/2012/main" name="Office Theme" id="{62F939B6-93AF-4DB8-9C6B-D6C7DFDC589F}" vid="{4A3C46E8-61CC-4603-A589-7422A47A8E4A}"/>
     </a:ext>
   </a:extLst>
 </a:theme>
@@ -16734,7 +16628,7 @@
 </file>
 
 <file path=customXml/itemProps1.xml><?xml version="1.0" encoding="utf-8"?>
-<ds:datastoreItem xmlns:ds="http://schemas.openxmlformats.org/officeDocument/2006/customXml" ds:itemID="{8EED2219-2651-43C0-9600-8C1A77DBDCEE}">
+<ds:datastoreItem xmlns:ds="http://schemas.openxmlformats.org/officeDocument/2006/customXml" ds:itemID="{E6CD7D1D-6F67-44DC-AABF-1A689CBD65A2}">
   <ds:schemaRefs>
     <ds:schemaRef ds:uri="http://schemas.openxmlformats.org/officeDocument/2006/bibliography"/>
   </ds:schemaRefs>

</xml_diff>